<commit_message>
Updated word document output from .RMD for case study
</commit_message>
<xml_diff>
--- a/EpiconceptCryptoCaseStudy.docx
+++ b/EpiconceptCryptoCaseStudy.docx
@@ -9917,7 +9917,7 @@
         <w:rPr>
           <w:rStyle w:val="CommentTok"/>
         </w:rPr>
-        <w:t xml:space="preserve">#plot a histograme for males (use squarebrackets to subset)</w:t>
+        <w:t xml:space="preserve">#plot a histogram for males (use squarebrackets to subset)</w:t>
       </w:r>
       <w:r>
         <w:br w:type="textWrapping"/>
@@ -11621,7 +11621,7 @@
         <w:rPr>
           <w:rStyle w:val="CommentTok"/>
         </w:rPr>
-        <w:t xml:space="preserve">#assign your 2015 subset to crypto (over-write original crypto)</w:t>
+        <w:t xml:space="preserve">#assign your 2014-2015 subset to crypto (over-write original crypto)</w:t>
       </w:r>
       <w:r>
         <w:br w:type="textWrapping"/>
@@ -11828,7 +11828,7 @@
         <w:rPr>
           <w:rStyle w:val="CommentTok"/>
         </w:rPr>
-        <w:t xml:space="preserve">#specify you want one row of two histograms</w:t>
+        <w:t xml:space="preserve"># specify you want one row of two histograms</w:t>
       </w:r>
       <w:r>
         <w:br w:type="textWrapping"/>
@@ -11903,7 +11903,7 @@
         <w:rPr>
           <w:rStyle w:val="CommentTok"/>
         </w:rPr>
-        <w:t xml:space="preserve">#plot a histograme for males (use squarebrackets to subset)</w:t>
+        <w:t xml:space="preserve"># plot a histogram for males (use squarebrackets to subset)</w:t>
       </w:r>
       <w:r>
         <w:br w:type="textWrapping"/>
@@ -11918,7 +11918,7 @@
         <w:rPr>
           <w:rStyle w:val="CommentTok"/>
         </w:rPr>
-        <w:t xml:space="preserve">#give a title using "main", </w:t>
+        <w:t xml:space="preserve"># give a title using "main", </w:t>
       </w:r>
       <w:r>
         <w:br w:type="textWrapping"/>
@@ -11933,7 +11933,7 @@
         <w:rPr>
           <w:rStyle w:val="CommentTok"/>
         </w:rPr>
-        <w:t xml:space="preserve">#set the y axis limits using ylim</w:t>
+        <w:t xml:space="preserve"># set the y axis limits using ylim</w:t>
       </w:r>
       <w:r>
         <w:br w:type="textWrapping"/>
@@ -12254,7 +12254,7 @@
         <w:rPr>
           <w:rStyle w:val="CommentTok"/>
         </w:rPr>
-        <w:t xml:space="preserve">#plot a histogram for females</w:t>
+        <w:t xml:space="preserve"># plot a histogram for females</w:t>
       </w:r>
       <w:r>
         <w:br w:type="textWrapping"/>
@@ -12590,7 +12590,7 @@
         <w:rPr>
           <w:rStyle w:val="CommentTok"/>
         </w:rPr>
-        <w:t xml:space="preserve">#use the aggregate function to group by year </w:t>
+        <w:t xml:space="preserve"># use the aggregate function to group by year</w:t>
       </w:r>
       <w:r>
         <w:br w:type="textWrapping"/>
@@ -12605,7 +12605,7 @@
         <w:rPr>
           <w:rStyle w:val="CommentTok"/>
         </w:rPr>
-        <w:t xml:space="preserve">#year must be as a list </w:t>
+        <w:t xml:space="preserve"># year must be as a list</w:t>
       </w:r>
       <w:r>
         <w:br w:type="textWrapping"/>
@@ -12620,7 +12620,7 @@
         <w:rPr>
           <w:rStyle w:val="CommentTok"/>
         </w:rPr>
-        <w:t xml:space="preserve">#specify the function you would like to use (summary)</w:t>
+        <w:t xml:space="preserve"># specify the function you would like to use (summary)</w:t>
       </w:r>
       <w:r>
         <w:br w:type="textWrapping"/>
@@ -12707,7 +12707,7 @@
         <w:rPr>
           <w:rStyle w:val="CommentTok"/>
         </w:rPr>
-        <w:t xml:space="preserve">#use the boxplot function to plot </w:t>
+        <w:t xml:space="preserve"># use the boxplot function to plot </w:t>
       </w:r>
       <w:r>
         <w:br w:type="textWrapping"/>
@@ -12877,7 +12877,7 @@
         <w:rPr>
           <w:rStyle w:val="CommentTok"/>
         </w:rPr>
-        <w:t xml:space="preserve">#use the aggregate function to group by year </w:t>
+        <w:t xml:space="preserve"># use the aggregate function to group by year </w:t>
       </w:r>
       <w:r>
         <w:br w:type="textWrapping"/>
@@ -12892,7 +12892,7 @@
         <w:rPr>
           <w:rStyle w:val="CommentTok"/>
         </w:rPr>
-        <w:t xml:space="preserve">#year must be as a list </w:t>
+        <w:t xml:space="preserve"># year must be as a list </w:t>
       </w:r>
       <w:r>
         <w:br w:type="textWrapping"/>
@@ -12907,7 +12907,7 @@
         <w:rPr>
           <w:rStyle w:val="CommentTok"/>
         </w:rPr>
-        <w:t xml:space="preserve">#specify the function you would like to use (summary)</w:t>
+        <w:t xml:space="preserve"># specify the function you would like to use (summary)</w:t>
       </w:r>
       <w:r>
         <w:br w:type="textWrapping"/>
@@ -12994,7 +12994,7 @@
         <w:rPr>
           <w:rStyle w:val="CommentTok"/>
         </w:rPr>
-        <w:t xml:space="preserve">#use t.test function to compare means</w:t>
+        <w:t xml:space="preserve"># use t.test function to compare means</w:t>
       </w:r>
       <w:r>
         <w:br w:type="textWrapping"/>
@@ -13070,7 +13070,7 @@
         <w:rPr>
           <w:rStyle w:val="CommentTok"/>
         </w:rPr>
-        <w:t xml:space="preserve">#For sex</w:t>
+        <w:t xml:space="preserve"># For sex</w:t>
       </w:r>
       <w:r>
         <w:br w:type="textWrapping"/>
@@ -13082,7 +13082,7 @@
         <w:rPr>
           <w:rStyle w:val="CommentTok"/>
         </w:rPr>
-        <w:t xml:space="preserve">#get counts</w:t>
+        <w:t xml:space="preserve"># get counts</w:t>
       </w:r>
       <w:r>
         <w:br w:type="textWrapping"/>
@@ -13097,7 +13097,7 @@
         <w:rPr>
           <w:rStyle w:val="CommentTok"/>
         </w:rPr>
-        <w:t xml:space="preserve">#save table as "counts"</w:t>
+        <w:t xml:space="preserve"># save table as "counts"</w:t>
       </w:r>
       <w:r>
         <w:br w:type="textWrapping"/>
@@ -13160,7 +13160,7 @@
         <w:rPr>
           <w:rStyle w:val="CommentTok"/>
         </w:rPr>
-        <w:t xml:space="preserve">#get rounded proportions of counts</w:t>
+        <w:t xml:space="preserve"># get rounded proportions of counts</w:t>
       </w:r>
       <w:r>
         <w:br w:type="textWrapping"/>
@@ -13175,7 +13175,7 @@
         <w:rPr>
           <w:rStyle w:val="CommentTok"/>
         </w:rPr>
-        <w:t xml:space="preserve">#margin = 2 for column proportions</w:t>
+        <w:t xml:space="preserve"># margin = 2 for column proportions</w:t>
       </w:r>
       <w:r>
         <w:br w:type="textWrapping"/>
@@ -13286,7 +13286,7 @@
         <w:rPr>
           <w:rStyle w:val="CommentTok"/>
         </w:rPr>
-        <w:t xml:space="preserve">#chisq.test function requires you to input a table</w:t>
+        <w:t xml:space="preserve"># chisq.test function requires you to input a table</w:t>
       </w:r>
       <w:r>
         <w:br w:type="textWrapping"/>
@@ -13312,7 +13312,7 @@
         <w:rPr>
           <w:rStyle w:val="CommentTok"/>
         </w:rPr>
-        <w:t xml:space="preserve">#For hospitalised</w:t>
+        <w:t xml:space="preserve"># For hospitalised</w:t>
       </w:r>
       <w:r>
         <w:br w:type="textWrapping"/>
@@ -13324,7 +13324,7 @@
         <w:rPr>
           <w:rStyle w:val="CommentTok"/>
         </w:rPr>
-        <w:t xml:space="preserve">#get counts</w:t>
+        <w:t xml:space="preserve"># get counts</w:t>
       </w:r>
       <w:r>
         <w:br w:type="textWrapping"/>
@@ -13339,7 +13339,7 @@
         <w:rPr>
           <w:rStyle w:val="CommentTok"/>
         </w:rPr>
-        <w:t xml:space="preserve">#save table as "counts"</w:t>
+        <w:t xml:space="preserve"># save table as "counts"</w:t>
       </w:r>
       <w:r>
         <w:br w:type="textWrapping"/>
@@ -13402,7 +13402,7 @@
         <w:rPr>
           <w:rStyle w:val="CommentTok"/>
         </w:rPr>
-        <w:t xml:space="preserve">#get rounded proportions of counts</w:t>
+        <w:t xml:space="preserve"># get rounded proportions of counts</w:t>
       </w:r>
       <w:r>
         <w:br w:type="textWrapping"/>
@@ -13417,7 +13417,7 @@
         <w:rPr>
           <w:rStyle w:val="CommentTok"/>
         </w:rPr>
-        <w:t xml:space="preserve">#margin = 2 for column proportions</w:t>
+        <w:t xml:space="preserve"># margin = 2 for column proportions</w:t>
       </w:r>
       <w:r>
         <w:br w:type="textWrapping"/>
@@ -13528,7 +13528,7 @@
         <w:rPr>
           <w:rStyle w:val="CommentTok"/>
         </w:rPr>
-        <w:t xml:space="preserve">#chisq.test function requires you to input a table</w:t>
+        <w:t xml:space="preserve"># chisq.test function requires you to input a table</w:t>
       </w:r>
       <w:r>
         <w:br w:type="textWrapping"/>
@@ -13554,7 +13554,7 @@
         <w:rPr>
           <w:rStyle w:val="CommentTok"/>
         </w:rPr>
-        <w:t xml:space="preserve">#For urban</w:t>
+        <w:t xml:space="preserve"># For urban</w:t>
       </w:r>
       <w:r>
         <w:br w:type="textWrapping"/>
@@ -13566,7 +13566,7 @@
         <w:rPr>
           <w:rStyle w:val="CommentTok"/>
         </w:rPr>
-        <w:t xml:space="preserve">#get counts</w:t>
+        <w:t xml:space="preserve"># get counts</w:t>
       </w:r>
       <w:r>
         <w:br w:type="textWrapping"/>
@@ -13581,7 +13581,7 @@
         <w:rPr>
           <w:rStyle w:val="CommentTok"/>
         </w:rPr>
-        <w:t xml:space="preserve">#save table as "counts"</w:t>
+        <w:t xml:space="preserve"># save table as "counts"</w:t>
       </w:r>
       <w:r>
         <w:br w:type="textWrapping"/>
@@ -13644,7 +13644,7 @@
         <w:rPr>
           <w:rStyle w:val="CommentTok"/>
         </w:rPr>
-        <w:t xml:space="preserve">#get rounded proportions of counts</w:t>
+        <w:t xml:space="preserve"># get rounded proportions of counts</w:t>
       </w:r>
       <w:r>
         <w:br w:type="textWrapping"/>
@@ -13659,7 +13659,7 @@
         <w:rPr>
           <w:rStyle w:val="CommentTok"/>
         </w:rPr>
-        <w:t xml:space="preserve">#margin = 2 for column proportions</w:t>
+        <w:t xml:space="preserve"># margin = 2 for column proportions</w:t>
       </w:r>
       <w:r>
         <w:br w:type="textWrapping"/>
@@ -13770,7 +13770,7 @@
         <w:rPr>
           <w:rStyle w:val="CommentTok"/>
         </w:rPr>
-        <w:t xml:space="preserve">#chisq.test function requires you to input a table</w:t>
+        <w:t xml:space="preserve"># chisq.test function requires you to input a table</w:t>
       </w:r>
       <w:r>
         <w:br w:type="textWrapping"/>
@@ -13796,7 +13796,7 @@
         <w:rPr>
           <w:rStyle w:val="CommentTok"/>
         </w:rPr>
-        <w:t xml:space="preserve">#For imported</w:t>
+        <w:t xml:space="preserve"># For imported</w:t>
       </w:r>
       <w:r>
         <w:br w:type="textWrapping"/>
@@ -13808,7 +13808,7 @@
         <w:rPr>
           <w:rStyle w:val="CommentTok"/>
         </w:rPr>
-        <w:t xml:space="preserve">#get counts</w:t>
+        <w:t xml:space="preserve"># get counts</w:t>
       </w:r>
       <w:r>
         <w:br w:type="textWrapping"/>
@@ -13823,7 +13823,7 @@
         <w:rPr>
           <w:rStyle w:val="CommentTok"/>
         </w:rPr>
-        <w:t xml:space="preserve">#save table as "counts"</w:t>
+        <w:t xml:space="preserve"># save table as "counts"</w:t>
       </w:r>
       <w:r>
         <w:br w:type="textWrapping"/>
@@ -13886,7 +13886,7 @@
         <w:rPr>
           <w:rStyle w:val="CommentTok"/>
         </w:rPr>
-        <w:t xml:space="preserve">#get rounded proportions of counts</w:t>
+        <w:t xml:space="preserve"># get rounded proportions of counts</w:t>
       </w:r>
       <w:r>
         <w:br w:type="textWrapping"/>
@@ -13901,7 +13901,7 @@
         <w:rPr>
           <w:rStyle w:val="CommentTok"/>
         </w:rPr>
-        <w:t xml:space="preserve">#margin = 2 for column proportions</w:t>
+        <w:t xml:space="preserve"># margin = 2 for column proportions</w:t>
       </w:r>
       <w:r>
         <w:br w:type="textWrapping"/>
@@ -14012,7 +14012,7 @@
         <w:rPr>
           <w:rStyle w:val="CommentTok"/>
         </w:rPr>
-        <w:t xml:space="preserve">#chisq.test function requires you to input a table</w:t>
+        <w:t xml:space="preserve"># chisq.test function requires you to input a table</w:t>
       </w:r>
       <w:r>
         <w:br w:type="textWrapping"/>
@@ -14154,7 +14154,7 @@
         <w:rPr>
           <w:rStyle w:val="CommentTok"/>
         </w:rPr>
-        <w:t xml:space="preserve">#read in denominators by region</w:t>
+        <w:t xml:space="preserve"># read in denominators by region</w:t>
       </w:r>
       <w:r>
         <w:br w:type="textWrapping"/>
@@ -14265,7 +14265,7 @@
         <w:rPr>
           <w:rStyle w:val="CommentTok"/>
         </w:rPr>
-        <w:t xml:space="preserve">#read in denominators by age</w:t>
+        <w:t xml:space="preserve"># read in denominators by age</w:t>
       </w:r>
       <w:r>
         <w:br w:type="textWrapping"/>
@@ -14373,7 +14373,7 @@
         <w:rPr>
           <w:rStyle w:val="CommentTok"/>
         </w:rPr>
-        <w:t xml:space="preserve">#read in denominatros by age and region</w:t>
+        <w:t xml:space="preserve"># read in denominatros by age and region</w:t>
       </w:r>
       <w:r>
         <w:br w:type="textWrapping"/>
@@ -14490,7 +14490,7 @@
         <w:rPr>
           <w:rStyle w:val="CommentTok"/>
         </w:rPr>
-        <w:t xml:space="preserve">#load your dataset </w:t>
+        <w:t xml:space="preserve"># load your dataset </w:t>
       </w:r>
       <w:r>
         <w:br w:type="textWrapping"/>
@@ -14536,7 +14536,7 @@
         <w:rPr>
           <w:rStyle w:val="CommentTok"/>
         </w:rPr>
-        <w:t xml:space="preserve">#check region</w:t>
+        <w:t xml:space="preserve"># check region</w:t>
       </w:r>
       <w:r>
         <w:br w:type="textWrapping"/>
@@ -14606,7 +14606,7 @@
         <w:rPr>
           <w:rStyle w:val="CommentTok"/>
         </w:rPr>
-        <w:t xml:space="preserve">#overwrite crypto with merged dataset</w:t>
+        <w:t xml:space="preserve"># overwrite crypto with merged dataset</w:t>
       </w:r>
       <w:r>
         <w:br w:type="textWrapping"/>
@@ -14621,7 +14621,7 @@
         <w:rPr>
           <w:rStyle w:val="CommentTok"/>
         </w:rPr>
-        <w:t xml:space="preserve">#all.x specifies crypto as the main dataset of interest</w:t>
+        <w:t xml:space="preserve"># all.x specifies crypto as the main dataset of interest</w:t>
       </w:r>
       <w:r>
         <w:br w:type="textWrapping"/>
@@ -14708,7 +14708,7 @@
         <w:rPr>
           <w:rStyle w:val="CommentTok"/>
         </w:rPr>
-        <w:t xml:space="preserve">#rename the total variable</w:t>
+        <w:t xml:space="preserve"># rename the total variable</w:t>
       </w:r>
       <w:r>
         <w:br w:type="textWrapping"/>
@@ -14723,7 +14723,7 @@
         <w:rPr>
           <w:rStyle w:val="CommentTok"/>
         </w:rPr>
-        <w:t xml:space="preserve">#subset crypto variable names where equal to "total"</w:t>
+        <w:t xml:space="preserve"># subset crypto variable names where equal to "total"</w:t>
       </w:r>
       <w:r>
         <w:br w:type="textWrapping"/>
@@ -14738,7 +14738,7 @@
         <w:rPr>
           <w:rStyle w:val="CommentTok"/>
         </w:rPr>
-        <w:t xml:space="preserve">#overwrite with "den_reg"</w:t>
+        <w:t xml:space="preserve"># overwrite with "den_reg"</w:t>
       </w:r>
       <w:r>
         <w:br w:type="textWrapping"/>
@@ -14816,7 +14816,7 @@
         <w:rPr>
           <w:rStyle w:val="CommentTok"/>
         </w:rPr>
-        <w:t xml:space="preserve">#overwrite crypto with merged dataset</w:t>
+        <w:t xml:space="preserve"># overwrite crypto with merged dataset</w:t>
       </w:r>
       <w:r>
         <w:br w:type="textWrapping"/>
@@ -14831,7 +14831,7 @@
         <w:rPr>
           <w:rStyle w:val="CommentTok"/>
         </w:rPr>
-        <w:t xml:space="preserve">#all.x specifies crypto as the main dataset of interest</w:t>
+        <w:t xml:space="preserve"># all.x specifies crypto as the main dataset of interest</w:t>
       </w:r>
       <w:r>
         <w:br w:type="textWrapping"/>
@@ -14918,7 +14918,7 @@
         <w:rPr>
           <w:rStyle w:val="CommentTok"/>
         </w:rPr>
-        <w:t xml:space="preserve">#rename the total variable</w:t>
+        <w:t xml:space="preserve"># rename the total variable</w:t>
       </w:r>
       <w:r>
         <w:br w:type="textWrapping"/>
@@ -14933,7 +14933,7 @@
         <w:rPr>
           <w:rStyle w:val="CommentTok"/>
         </w:rPr>
-        <w:t xml:space="preserve">#subset crypto variable names where equal to "total"</w:t>
+        <w:t xml:space="preserve"># subset crypto variable names where equal to "total"</w:t>
       </w:r>
       <w:r>
         <w:br w:type="textWrapping"/>
@@ -14948,7 +14948,7 @@
         <w:rPr>
           <w:rStyle w:val="CommentTok"/>
         </w:rPr>
-        <w:t xml:space="preserve">#overwrite with "den_reg"</w:t>
+        <w:t xml:space="preserve"># overwrite with "den_reg"</w:t>
       </w:r>
       <w:r>
         <w:br w:type="textWrapping"/>
@@ -15011,7 +15011,7 @@
         <w:rPr>
           <w:rStyle w:val="CommentTok"/>
         </w:rPr>
-        <w:t xml:space="preserve">#drop those with missing denominator data</w:t>
+        <w:t xml:space="preserve"># drop those with missing denominator data</w:t>
       </w:r>
       <w:r>
         <w:br w:type="textWrapping"/>
@@ -15138,7 +15138,7 @@
         <w:rPr>
           <w:rStyle w:val="CommentTok"/>
         </w:rPr>
-        <w:t xml:space="preserve">#save your dataset</w:t>
+        <w:t xml:space="preserve"># save your dataset</w:t>
       </w:r>
       <w:r>
         <w:br w:type="textWrapping"/>
@@ -15213,7 +15213,7 @@
         <w:rPr>
           <w:rStyle w:val="CommentTok"/>
         </w:rPr>
-        <w:t xml:space="preserve">#note that it is still called crypto</w:t>
+        <w:t xml:space="preserve"># note that it is still called crypto</w:t>
       </w:r>
       <w:r>
         <w:br w:type="textWrapping"/>
@@ -15259,7 +15259,7 @@
         <w:rPr>
           <w:rStyle w:val="CommentTok"/>
         </w:rPr>
-        <w:t xml:space="preserve">#sum the counts variable while grouping region, year and denom</w:t>
+        <w:t xml:space="preserve"># sum the counts variable while grouping region, year and denom</w:t>
       </w:r>
       <w:r>
         <w:br w:type="textWrapping"/>
@@ -15401,7 +15401,7 @@
         <w:rPr>
           <w:rStyle w:val="CommentTok"/>
         </w:rPr>
-        <w:t xml:space="preserve">#cbind collapses count and den_reg sepparately by year</w:t>
+        <w:t xml:space="preserve"># cbind collapses count and den_reg sepparately by year</w:t>
       </w:r>
       <w:r>
         <w:br w:type="textWrapping"/>
@@ -15549,7 +15549,7 @@
         <w:rPr>
           <w:rStyle w:val="CommentTok"/>
         </w:rPr>
-        <w:t xml:space="preserve">#epiconf requires your counts and denoms to be in a matrix</w:t>
+        <w:t xml:space="preserve"># epiconf requires your counts and denoms to be in a matrix</w:t>
       </w:r>
       <w:r>
         <w:br w:type="textWrapping"/>
@@ -15564,7 +15564,7 @@
         <w:rPr>
           <w:rStyle w:val="CommentTok"/>
         </w:rPr>
-        <w:t xml:space="preserve">#select columns from your cryptoyear dataset using squarebrackets</w:t>
+        <w:t xml:space="preserve"># select columns from your cryptoyear dataset using squarebrackets</w:t>
       </w:r>
       <w:r>
         <w:br w:type="textWrapping"/>
@@ -15579,7 +15579,7 @@
         <w:rPr>
           <w:rStyle w:val="CommentTok"/>
         </w:rPr>
-        <w:t xml:space="preserve">#change it to a matrix using as.matrix</w:t>
+        <w:t xml:space="preserve"># change it to a matrix using as.matrix</w:t>
       </w:r>
       <w:r>
         <w:br w:type="textWrapping"/>
@@ -15765,7 +15765,7 @@
         <w:rPr>
           <w:rStyle w:val="CommentTok"/>
         </w:rPr>
-        <w:t xml:space="preserve">#add columns to cryptoyear from IR</w:t>
+        <w:t xml:space="preserve"># add columns to cryptoyear from IR</w:t>
       </w:r>
       <w:r>
         <w:br w:type="textWrapping"/>
@@ -15811,7 +15811,7 @@
         <w:rPr>
           <w:rStyle w:val="CommentTok"/>
         </w:rPr>
-        <w:t xml:space="preserve">#plot the estimate from above</w:t>
+        <w:t xml:space="preserve"># plot the estimate from above</w:t>
       </w:r>
       <w:r>
         <w:br w:type="textWrapping"/>
@@ -15826,7 +15826,7 @@
         <w:rPr>
           <w:rStyle w:val="CommentTok"/>
         </w:rPr>
-        <w:t xml:space="preserve">#type "o" specifies line graph</w:t>
+        <w:t xml:space="preserve"># type "o" specifies line graph</w:t>
       </w:r>
       <w:r>
         <w:br w:type="textWrapping"/>
@@ -16151,7 +16151,7 @@
         <w:rPr>
           <w:rStyle w:val="CommentTok"/>
         </w:rPr>
-        <w:t xml:space="preserve">#export plot as a png file</w:t>
+        <w:t xml:space="preserve"># export plot as a png file</w:t>
       </w:r>
       <w:r>
         <w:br w:type="textWrapping"/>
@@ -16205,7 +16205,7 @@
         <w:rPr>
           <w:rStyle w:val="CommentTok"/>
         </w:rPr>
-        <w:t xml:space="preserve">#save incidence rate dataset</w:t>
+        <w:t xml:space="preserve"># save incidence rate dataset</w:t>
       </w:r>
       <w:r>
         <w:br w:type="textWrapping"/>
@@ -16273,7 +16273,7 @@
         <w:rPr>
           <w:rStyle w:val="CommentTok"/>
         </w:rPr>
-        <w:t xml:space="preserve">#load your cleaned dataset</w:t>
+        <w:t xml:space="preserve"># load your cleaned dataset</w:t>
       </w:r>
       <w:r>
         <w:br w:type="textWrapping"/>
@@ -16288,7 +16288,7 @@
         <w:rPr>
           <w:rStyle w:val="CommentTok"/>
         </w:rPr>
-        <w:t xml:space="preserve">#note that it is still called crypto</w:t>
+        <w:t xml:space="preserve"># note that it is still called crypto</w:t>
       </w:r>
       <w:r>
         <w:br w:type="textWrapping"/>
@@ -16334,7 +16334,7 @@
         <w:rPr>
           <w:rStyle w:val="CommentTok"/>
         </w:rPr>
-        <w:t xml:space="preserve">#sum the counts variable while grouping region, year and denom</w:t>
+        <w:t xml:space="preserve"># sum the counts variable while grouping region, year and denom</w:t>
       </w:r>
       <w:r>
         <w:br w:type="textWrapping"/>
@@ -16469,7 +16469,7 @@
         <w:rPr>
           <w:rStyle w:val="CommentTok"/>
         </w:rPr>
-        <w:t xml:space="preserve">#sort your dataset by region </w:t>
+        <w:t xml:space="preserve"># sort your dataset by region </w:t>
       </w:r>
       <w:r>
         <w:br w:type="textWrapping"/>
@@ -16563,7 +16563,7 @@
         <w:rPr>
           <w:rStyle w:val="CommentTok"/>
         </w:rPr>
-        <w:t xml:space="preserve">#epiconf requires your counts and denoms to be in a matrix</w:t>
+        <w:t xml:space="preserve"># epiconf requires your counts and denoms to be in a matrix</w:t>
       </w:r>
       <w:r>
         <w:br w:type="textWrapping"/>
@@ -16578,7 +16578,7 @@
         <w:rPr>
           <w:rStyle w:val="CommentTok"/>
         </w:rPr>
-        <w:t xml:space="preserve">#select columns from your dataset using squarebrackets</w:t>
+        <w:t xml:space="preserve"># select columns from your dataset using squarebrackets</w:t>
       </w:r>
       <w:r>
         <w:br w:type="textWrapping"/>
@@ -16593,7 +16593,7 @@
         <w:rPr>
           <w:rStyle w:val="CommentTok"/>
         </w:rPr>
-        <w:t xml:space="preserve">#change it to a matrix using as.matrix</w:t>
+        <w:t xml:space="preserve"># change it to a matrix using as.matrix</w:t>
       </w:r>
       <w:r>
         <w:br w:type="textWrapping"/>
@@ -16783,7 +16783,7 @@
         <w:rPr>
           <w:rStyle w:val="CommentTok"/>
         </w:rPr>
-        <w:t xml:space="preserve">#add columns to dataset from IR</w:t>
+        <w:t xml:space="preserve"># add columns to dataset from IR</w:t>
       </w:r>
       <w:r>
         <w:br w:type="textWrapping"/>
@@ -16835,7 +16835,7 @@
         <w:rPr>
           <w:rStyle w:val="CommentTok"/>
         </w:rPr>
-        <w:t xml:space="preserve">#First we need to get rid of unnecessary variables</w:t>
+        <w:t xml:space="preserve"># First we need to get rid of unnecessary variables</w:t>
       </w:r>
       <w:r>
         <w:br w:type="textWrapping"/>
@@ -16919,7 +16919,7 @@
         <w:rPr>
           <w:rStyle w:val="CommentTok"/>
         </w:rPr>
-        <w:t xml:space="preserve">#then we can spread the data with reshape</w:t>
+        <w:t xml:space="preserve"># then we can spread the data with reshape</w:t>
       </w:r>
       <w:r>
         <w:br w:type="textWrapping"/>
@@ -16949,6 +16949,15 @@
         <w:t xml:space="preserve">(cryptoreg, </w:t>
       </w:r>
       <w:r>
+        <w:br w:type="textWrapping"/>
+      </w:r>
+      <w:r>
+        <w:rPr>
+          <w:rStyle w:val="NormalTok"/>
+        </w:rPr>
+        <w:t xml:space="preserve">                     </w:t>
+      </w:r>
+      <w:r>
         <w:rPr>
           <w:rStyle w:val="DataTypeTok"/>
         </w:rPr>
@@ -16973,6 +16982,15 @@
         <w:t xml:space="preserve">, </w:t>
       </w:r>
       <w:r>
+        <w:br w:type="textWrapping"/>
+      </w:r>
+      <w:r>
+        <w:rPr>
+          <w:rStyle w:val="NormalTok"/>
+        </w:rPr>
+        <w:t xml:space="preserve">                     </w:t>
+      </w:r>
+      <w:r>
         <w:rPr>
           <w:rStyle w:val="DataTypeTok"/>
         </w:rPr>
@@ -16997,6 +17015,15 @@
         <w:t xml:space="preserve">, </w:t>
       </w:r>
       <w:r>
+        <w:br w:type="textWrapping"/>
+      </w:r>
+      <w:r>
+        <w:rPr>
+          <w:rStyle w:val="NormalTok"/>
+        </w:rPr>
+        <w:t xml:space="preserve">                     </w:t>
+      </w:r>
+      <w:r>
         <w:rPr>
           <w:rStyle w:val="DataTypeTok"/>
         </w:rPr>
@@ -17045,7 +17072,7 @@
         <w:rPr>
           <w:rStyle w:val="CommentTok"/>
         </w:rPr>
-        <w:t xml:space="preserve">#use matplot to plot columns 2 to 8 of your dataset</w:t>
+        <w:t xml:space="preserve"># use matplot to plot columns 2 to 8 of your dataset</w:t>
       </w:r>
       <w:r>
         <w:br w:type="textWrapping"/>
@@ -17060,7 +17087,7 @@
         <w:rPr>
           <w:rStyle w:val="CommentTok"/>
         </w:rPr>
-        <w:t xml:space="preserve">#choose to plot lines with dots using pch = 1</w:t>
+        <w:t xml:space="preserve"># choose to plot lines with dots using pch = 1</w:t>
       </w:r>
       <w:r>
         <w:br w:type="textWrapping"/>
@@ -17303,7 +17330,7 @@
         <w:rPr>
           <w:rStyle w:val="CommentTok"/>
         </w:rPr>
-        <w:t xml:space="preserve">#add a legend </w:t>
+        <w:t xml:space="preserve"># add a legend </w:t>
       </w:r>
       <w:r>
         <w:br w:type="textWrapping"/>
@@ -17590,7 +17617,7 @@
         <w:rPr>
           <w:rStyle w:val="CommentTok"/>
         </w:rPr>
-        <w:t xml:space="preserve">#sum the counts variable while grouping age, agegroup, year and denom</w:t>
+        <w:t xml:space="preserve"># sum the counts variable while grouping age, agegroup, year and denom</w:t>
       </w:r>
       <w:r>
         <w:br w:type="textWrapping"/>
@@ -17743,7 +17770,7 @@
         <w:rPr>
           <w:rStyle w:val="CommentTok"/>
         </w:rPr>
-        <w:t xml:space="preserve">#sort your dataset by year </w:t>
+        <w:t xml:space="preserve"># sort your dataset by year </w:t>
       </w:r>
       <w:r>
         <w:br w:type="textWrapping"/>
@@ -17807,7 +17834,7 @@
         <w:rPr>
           <w:rStyle w:val="CommentTok"/>
         </w:rPr>
-        <w:t xml:space="preserve">#cbind collapses count and den_reg sepparately by year</w:t>
+        <w:t xml:space="preserve"># cbind collapses count and den_reg sepparately by year</w:t>
       </w:r>
       <w:r>
         <w:br w:type="textWrapping"/>
@@ -17935,7 +17962,7 @@
         <w:rPr>
           <w:rStyle w:val="CommentTok"/>
         </w:rPr>
-        <w:t xml:space="preserve">#epiconf requires your counts and denoms to be in a matrix</w:t>
+        <w:t xml:space="preserve"># epiconf requires your counts and denoms to be in a matrix</w:t>
       </w:r>
       <w:r>
         <w:br w:type="textWrapping"/>
@@ -17950,7 +17977,7 @@
         <w:rPr>
           <w:rStyle w:val="CommentTok"/>
         </w:rPr>
-        <w:t xml:space="preserve">#select columns from your dataset using squarebrackets</w:t>
+        <w:t xml:space="preserve"># select columns from your dataset using squarebrackets</w:t>
       </w:r>
       <w:r>
         <w:br w:type="textWrapping"/>
@@ -17965,7 +17992,7 @@
         <w:rPr>
           <w:rStyle w:val="CommentTok"/>
         </w:rPr>
-        <w:t xml:space="preserve">#change it to a matrix using as.matrix</w:t>
+        <w:t xml:space="preserve"># change it to a matrix using as.matrix</w:t>
       </w:r>
       <w:r>
         <w:br w:type="textWrapping"/>
@@ -18155,7 +18182,7 @@
         <w:rPr>
           <w:rStyle w:val="CommentTok"/>
         </w:rPr>
-        <w:t xml:space="preserve">#add columns to dataset from IR</w:t>
+        <w:t xml:space="preserve"># add columns to dataset from IR</w:t>
       </w:r>
       <w:r>
         <w:br w:type="textWrapping"/>
@@ -18343,7 +18370,7 @@
         <w:rPr>
           <w:rStyle w:val="CommentTok"/>
         </w:rPr>
-        <w:t xml:space="preserve">#change 2015 to reference group using relevel function</w:t>
+        <w:t xml:space="preserve"># change 2015 to reference group using relevel function</w:t>
       </w:r>
       <w:r>
         <w:br w:type="textWrapping"/>
@@ -18449,7 +18476,7 @@
         <w:rPr>
           <w:rStyle w:val="CommentTok"/>
         </w:rPr>
-        <w:t xml:space="preserve">#run poisson regression of counts by year</w:t>
+        <w:t xml:space="preserve"># run poisson regression of counts by year</w:t>
       </w:r>
       <w:r>
         <w:br w:type="textWrapping"/>
@@ -18608,7 +18635,7 @@
         <w:rPr>
           <w:rStyle w:val="CommentTok"/>
         </w:rPr>
-        <w:t xml:space="preserve">#use the tidy function from broom package to simplify the regression output</w:t>
+        <w:t xml:space="preserve"># use the tidy function from broom package to simplify the regression output</w:t>
       </w:r>
       <w:r>
         <w:br w:type="textWrapping"/>
@@ -18728,7 +18755,7 @@
         <w:rPr>
           <w:rStyle w:val="CommentTok"/>
         </w:rPr>
-        <w:t xml:space="preserve">#create a variable for current year </w:t>
+        <w:t xml:space="preserve"># create a variable for current year </w:t>
       </w:r>
       <w:r>
         <w:br w:type="textWrapping"/>
@@ -18935,7 +18962,7 @@
         <w:rPr>
           <w:rStyle w:val="CommentTok"/>
         </w:rPr>
-        <w:t xml:space="preserve">#aggregate using the mean function</w:t>
+        <w:t xml:space="preserve"># aggregate using the mean function</w:t>
       </w:r>
       <w:r>
         <w:br w:type="textWrapping"/>
@@ -19129,7 +19156,7 @@
         <w:rPr>
           <w:rStyle w:val="CommentTok"/>
         </w:rPr>
-        <w:t xml:space="preserve">#run poisson regression of counts by year</w:t>
+        <w:t xml:space="preserve"># run poisson regression of counts by year</w:t>
       </w:r>
       <w:r>
         <w:br w:type="textWrapping"/>
@@ -19288,7 +19315,7 @@
         <w:rPr>
           <w:rStyle w:val="CommentTok"/>
         </w:rPr>
-        <w:t xml:space="preserve">#use the tidy function from broom package to simplify the regression output</w:t>
+        <w:t xml:space="preserve"># use the tidy function from broom package to simplify the regression output</w:t>
       </w:r>
       <w:r>
         <w:br w:type="textWrapping"/>
@@ -19400,7 +19427,7 @@
         <w:rPr>
           <w:rStyle w:val="CommentTok"/>
         </w:rPr>
-        <w:t xml:space="preserve">#load your cleaned dataset</w:t>
+        <w:t xml:space="preserve"># load your cleaned dataset</w:t>
       </w:r>
       <w:r>
         <w:br w:type="textWrapping"/>
@@ -19415,7 +19442,7 @@
         <w:rPr>
           <w:rStyle w:val="CommentTok"/>
         </w:rPr>
-        <w:t xml:space="preserve">#note that it is still called crypto</w:t>
+        <w:t xml:space="preserve"># note that it is still called crypto</w:t>
       </w:r>
       <w:r>
         <w:br w:type="textWrapping"/>
@@ -19461,7 +19488,7 @@
         <w:rPr>
           <w:rStyle w:val="CommentTok"/>
         </w:rPr>
-        <w:t xml:space="preserve">#only keep 2015 counts</w:t>
+        <w:t xml:space="preserve"># only keep 2015 counts</w:t>
       </w:r>
       <w:r>
         <w:br w:type="textWrapping"/>
@@ -19532,7 +19559,7 @@
         <w:rPr>
           <w:rStyle w:val="CommentTok"/>
         </w:rPr>
-        <w:t xml:space="preserve">#aggregate using the sum function</w:t>
+        <w:t xml:space="preserve"># aggregate using the sum function</w:t>
       </w:r>
       <w:r>
         <w:br w:type="textWrapping"/>
@@ -19649,7 +19676,7 @@
         <w:rPr>
           <w:rStyle w:val="CommentTok"/>
         </w:rPr>
-        <w:t xml:space="preserve">#sum rural seperately </w:t>
+        <w:t xml:space="preserve"># sum rural seperately </w:t>
       </w:r>
       <w:r>
         <w:br w:type="textWrapping"/>
@@ -19664,7 +19691,7 @@
         <w:rPr>
           <w:rStyle w:val="CommentTok"/>
         </w:rPr>
-        <w:t xml:space="preserve">#aggregate doesnt work because only one urban row</w:t>
+        <w:t xml:space="preserve"># aggregate doesnt work because only one urban row</w:t>
       </w:r>
       <w:r>
         <w:br w:type="textWrapping"/>
@@ -19751,7 +19778,7 @@
         <w:rPr>
           <w:rStyle w:val="CommentTok"/>
         </w:rPr>
-        <w:t xml:space="preserve">#bind sums together </w:t>
+        <w:t xml:space="preserve"># bind sums together </w:t>
       </w:r>
       <w:r>
         <w:br w:type="textWrapping"/>
@@ -19826,7 +19853,7 @@
         <w:rPr>
           <w:rStyle w:val="CommentTok"/>
         </w:rPr>
-        <w:t xml:space="preserve">#change urban to binary</w:t>
+        <w:t xml:space="preserve"># change urban to binary</w:t>
       </w:r>
       <w:r>
         <w:br w:type="textWrapping"/>
@@ -19900,7 +19927,7 @@
         <w:rPr>
           <w:rStyle w:val="CommentTok"/>
         </w:rPr>
-        <w:t xml:space="preserve">#run poisson regression of counts by year</w:t>
+        <w:t xml:space="preserve"># run poisson regression of counts by year</w:t>
       </w:r>
       <w:r>
         <w:br w:type="textWrapping"/>
@@ -20059,7 +20086,7 @@
         <w:rPr>
           <w:rStyle w:val="CommentTok"/>
         </w:rPr>
-        <w:t xml:space="preserve">#use the tidy function from broom package to simplify the regression output</w:t>
+        <w:t xml:space="preserve"># use the tidy function from broom package to simplify the regression output</w:t>
       </w:r>
       <w:r>
         <w:br w:type="textWrapping"/>

</xml_diff>

<commit_message>
Updated case study doc with markdown exercise
</commit_message>
<xml_diff>
--- a/EpiconceptCryptoCaseStudy.docx
+++ b/EpiconceptCryptoCaseStudy.docx
@@ -449,148 +449,6 @@
       <w:r>
         <w:t xml:space="preserve">At the end of the case study, participants should be able to analyse surveillance data using Stata, going through all steps including</w:t>
       </w:r>
-      <w:r>
-        <w:t xml:space="preserve"> </w:t>
-      </w:r>
-      <w:r>
-        <w:t xml:space="preserve">- data checking,</w:t>
-      </w:r>
-      <w:r>
-        <w:t xml:space="preserve"> </w:t>
-      </w:r>
-      <w:r>
-        <w:t xml:space="preserve">- data cleaning/recoding,</w:t>
-      </w:r>
-      <w:r>
-        <w:t xml:space="preserve"> </w:t>
-      </w:r>
-      <w:r>
-        <w:t xml:space="preserve">- data description,</w:t>
-      </w:r>
-      <w:r>
-        <w:t xml:space="preserve"> </w:t>
-      </w:r>
-      <w:r>
-        <w:t xml:space="preserve">- appropriate statistical testing,</w:t>
-      </w:r>
-      <w:r>
-        <w:t xml:space="preserve"> </w:t>
-      </w:r>
-      <w:r>
-        <w:t xml:space="preserve">- merging datasets with denominators,</w:t>
-      </w:r>
-      <w:r>
-        <w:t xml:space="preserve"> </w:t>
-      </w:r>
-      <w:r>
-        <w:t xml:space="preserve">- calculating incidence rates and</w:t>
-      </w:r>
-      <w:r>
-        <w:t xml:space="preserve"> </w:t>
-      </w:r>
-      <w:r>
-        <w:t xml:space="preserve">- calculating incidence rate ratios.</w:t>
-      </w:r>
-    </w:p>
-    <w:p>
-      <w:pPr>
-        <w:pStyle w:val="Heading1"/>
-      </w:pPr>
-      <w:bookmarkStart w:id="23" w:name="guide-to-the-case-study"/>
-      <w:r>
-        <w:t xml:space="preserve">Guide to the case study</w:t>
-      </w:r>
-      <w:bookmarkEnd w:id="23"/>
-    </w:p>
-    <w:p>
-      <w:pPr>
-        <w:pStyle w:val="FirstParagraph"/>
-      </w:pPr>
-      <w:r>
-        <w:t xml:space="preserve">The case study is designed for use with</w:t>
-      </w:r>
-      <w:r>
-        <w:t xml:space="preserve"> </w:t>
-      </w:r>
-      <w:r>
-        <w:rPr>
-          <w:i/>
-        </w:rPr>
-        <w:t xml:space="preserve">R</w:t>
-      </w:r>
-      <w:r>
-        <w:t xml:space="preserve"> </w:t>
-      </w:r>
-      <w:r>
-        <w:t xml:space="preserve">statistical programming software.</w:t>
-      </w:r>
-      <w:r>
-        <w:br w:type="textWrapping"/>
-      </w:r>
-      <w:r>
-        <w:t xml:space="preserve">All files necessary for completing a session are placed in the corresponding session folder. There should be no need to copy files from other session folders.</w:t>
-      </w:r>
-    </w:p>
-    <w:p>
-      <w:pPr>
-        <w:pStyle w:val="BodyText"/>
-      </w:pPr>
-      <w:r>
-        <w:br w:type="page"/>
-      </w:r>
-    </w:p>
-    <w:p>
-      <w:pPr>
-        <w:pStyle w:val="Heading1"/>
-      </w:pPr>
-      <w:bookmarkStart w:id="24" w:name="background"/>
-      <w:r>
-        <w:t xml:space="preserve">Background</w:t>
-      </w:r>
-      <w:bookmarkEnd w:id="24"/>
-    </w:p>
-    <w:p>
-      <w:pPr>
-        <w:pStyle w:val="FirstParagraph"/>
-      </w:pPr>
-      <w:r>
-        <w:t xml:space="preserve">Cryptosporidium is a protozoal parasite that causes a diarrhoeal illness in humans known as cryptosporidiosis. It is transmitted by the faeco-oral route, with both animals and humans serving as potential reservoirs. Cryptosporidiosis is a notifiable disease in many countries across the world.</w:t>
-      </w:r>
-    </w:p>
-    <w:p>
-      <w:pPr>
-        <w:pStyle w:val="Heading2"/>
-      </w:pPr>
-      <w:bookmarkStart w:id="25" w:name="case-definition"/>
-      <w:r>
-        <w:t xml:space="preserve">Case definition</w:t>
-      </w:r>
-      <w:bookmarkEnd w:id="25"/>
-    </w:p>
-    <w:p>
-      <w:pPr>
-        <w:pStyle w:val="FirstParagraph"/>
-      </w:pPr>
-      <w:r>
-        <w:t xml:space="preserve">3.9 Cryptosporidiosis</w:t>
-      </w:r>
-    </w:p>
-    <w:p>
-      <w:pPr>
-        <w:pStyle w:val="BodyText"/>
-      </w:pPr>
-      <w:r>
-        <w:rPr>
-          <w:b/>
-        </w:rPr>
-        <w:t xml:space="preserve">Clinical Criteria</w:t>
-      </w:r>
-      <w:r>
-        <w:t xml:space="preserve"> </w:t>
-      </w:r>
-      <w:r>
-        <w:t xml:space="preserve">Any person with at least one of the following two:</w:t>
-      </w:r>
     </w:p>
     <w:p>
       <w:pPr>
@@ -601,7 +459,7 @@
         </w:numPr>
       </w:pPr>
       <w:r>
-        <w:t xml:space="preserve">Diarrhoea;</w:t>
+        <w:t xml:space="preserve">data checking,</w:t>
       </w:r>
     </w:p>
     <w:p>
@@ -613,24 +471,167 @@
         </w:numPr>
       </w:pPr>
       <w:r>
-        <w:t xml:space="preserve">Abdominal pain.</w:t>
-      </w:r>
+        <w:t xml:space="preserve">data cleaning/recoding,</w:t>
+      </w:r>
+    </w:p>
+    <w:p>
+      <w:pPr>
+        <w:pStyle w:val="Compact"/>
+        <w:numPr>
+          <w:numId w:val="1005"/>
+          <w:ilvl w:val="0"/>
+        </w:numPr>
+      </w:pPr>
+      <w:r>
+        <w:t xml:space="preserve">data description,</w:t>
+      </w:r>
+    </w:p>
+    <w:p>
+      <w:pPr>
+        <w:pStyle w:val="Compact"/>
+        <w:numPr>
+          <w:numId w:val="1005"/>
+          <w:ilvl w:val="0"/>
+        </w:numPr>
+      </w:pPr>
+      <w:r>
+        <w:t xml:space="preserve">appropriate statistical testing,</w:t>
+      </w:r>
+    </w:p>
+    <w:p>
+      <w:pPr>
+        <w:pStyle w:val="Compact"/>
+        <w:numPr>
+          <w:numId w:val="1005"/>
+          <w:ilvl w:val="0"/>
+        </w:numPr>
+      </w:pPr>
+      <w:r>
+        <w:t xml:space="preserve">merging datasets with denominators,</w:t>
+      </w:r>
+    </w:p>
+    <w:p>
+      <w:pPr>
+        <w:pStyle w:val="Compact"/>
+        <w:numPr>
+          <w:numId w:val="1005"/>
+          <w:ilvl w:val="0"/>
+        </w:numPr>
+      </w:pPr>
+      <w:r>
+        <w:t xml:space="preserve">calculating incidence rates and</w:t>
+      </w:r>
+    </w:p>
+    <w:p>
+      <w:pPr>
+        <w:pStyle w:val="Compact"/>
+        <w:numPr>
+          <w:numId w:val="1005"/>
+          <w:ilvl w:val="0"/>
+        </w:numPr>
+      </w:pPr>
+      <w:r>
+        <w:t xml:space="preserve">calculating incidence rate ratios.</w:t>
+      </w:r>
+    </w:p>
+    <w:p>
+      <w:pPr>
+        <w:pStyle w:val="Heading1"/>
+      </w:pPr>
+      <w:bookmarkStart w:id="23" w:name="guide-to-the-case-study"/>
+      <w:r>
+        <w:t xml:space="preserve">Guide to the case study</w:t>
+      </w:r>
+      <w:bookmarkEnd w:id="23"/>
     </w:p>
     <w:p>
       <w:pPr>
         <w:pStyle w:val="FirstParagraph"/>
       </w:pPr>
       <w:r>
+        <w:t xml:space="preserve">The case study is designed for use with</w:t>
+      </w:r>
+      <w:r>
+        <w:t xml:space="preserve"> </w:t>
+      </w:r>
+      <w:r>
+        <w:rPr>
+          <w:i/>
+        </w:rPr>
+        <w:t xml:space="preserve">R</w:t>
+      </w:r>
+      <w:r>
+        <w:t xml:space="preserve"> </w:t>
+      </w:r>
+      <w:r>
+        <w:t xml:space="preserve">statistical programming software.</w:t>
+      </w:r>
+      <w:r>
+        <w:br w:type="textWrapping"/>
+      </w:r>
+      <w:r>
+        <w:t xml:space="preserve">All files necessary for completing a session are placed in the corresponding session folder. There should be no need to copy files from other session folders.</w:t>
+      </w:r>
+    </w:p>
+    <w:p>
+      <w:pPr>
+        <w:pStyle w:val="BodyText"/>
+      </w:pPr>
+      <w:r>
+        <w:br w:type="page"/>
+      </w:r>
+    </w:p>
+    <w:p>
+      <w:pPr>
+        <w:pStyle w:val="Heading1"/>
+      </w:pPr>
+      <w:bookmarkStart w:id="24" w:name="background"/>
+      <w:r>
+        <w:t xml:space="preserve">Background</w:t>
+      </w:r>
+      <w:bookmarkEnd w:id="24"/>
+    </w:p>
+    <w:p>
+      <w:pPr>
+        <w:pStyle w:val="FirstParagraph"/>
+      </w:pPr>
+      <w:r>
+        <w:t xml:space="preserve">Cryptosporidium is a protozoal parasite that causes a diarrhoeal illness in humans known as cryptosporidiosis. It is transmitted by the faeco-oral route, with both animals and humans serving as potential reservoirs. Cryptosporidiosis is a notifiable disease in many countries across the world.</w:t>
+      </w:r>
+    </w:p>
+    <w:p>
+      <w:pPr>
+        <w:pStyle w:val="Heading2"/>
+      </w:pPr>
+      <w:bookmarkStart w:id="25" w:name="case-definition"/>
+      <w:r>
+        <w:t xml:space="preserve">Case definition</w:t>
+      </w:r>
+      <w:bookmarkEnd w:id="25"/>
+    </w:p>
+    <w:p>
+      <w:pPr>
+        <w:pStyle w:val="FirstParagraph"/>
+      </w:pPr>
+      <w:r>
+        <w:t xml:space="preserve">3.9 Cryptosporidiosis</w:t>
+      </w:r>
+    </w:p>
+    <w:p>
+      <w:pPr>
+        <w:pStyle w:val="BodyText"/>
+      </w:pPr>
+      <w:r>
         <w:rPr>
           <w:b/>
         </w:rPr>
-        <w:t xml:space="preserve">Laboratory Criteria</w:t>
-      </w:r>
-      <w:r>
-        <w:t xml:space="preserve"> </w:t>
-      </w:r>
-      <w:r>
-        <w:t xml:space="preserve">At least one of the following four:</w:t>
+        <w:t xml:space="preserve">Clinical Criteria</w:t>
+      </w:r>
+      <w:r>
+        <w:t xml:space="preserve"> </w:t>
+      </w:r>
+      <w:r>
+        <w:t xml:space="preserve">Any person with at least one of the following two:</w:t>
       </w:r>
     </w:p>
     <w:p>
@@ -642,22 +643,7 @@
         </w:numPr>
       </w:pPr>
       <w:r>
-        <w:t xml:space="preserve">Demonstration of</w:t>
-      </w:r>
-      <w:r>
-        <w:t xml:space="preserve"> </w:t>
-      </w:r>
-      <w:r>
-        <w:rPr>
-          <w:i/>
-        </w:rPr>
-        <w:t xml:space="preserve">Cryptosporidium</w:t>
-      </w:r>
-      <w:r>
-        <w:t xml:space="preserve"> </w:t>
-      </w:r>
-      <w:r>
-        <w:t xml:space="preserve">oocysts in stool;</w:t>
+        <w:t xml:space="preserve">Diarrhoea;</w:t>
       </w:r>
     </w:p>
     <w:p>
@@ -669,76 +655,7 @@
         </w:numPr>
       </w:pPr>
       <w:r>
-        <w:t xml:space="preserve">Demonstration of</w:t>
-      </w:r>
-      <w:r>
-        <w:t xml:space="preserve"> </w:t>
-      </w:r>
-      <w:r>
-        <w:rPr>
-          <w:i/>
-        </w:rPr>
-        <w:t xml:space="preserve">Cryptosporidium</w:t>
-      </w:r>
-      <w:r>
-        <w:t xml:space="preserve"> </w:t>
-      </w:r>
-      <w:r>
-        <w:t xml:space="preserve">in intestinal fluid or small-bowel biopsy specimens;</w:t>
-      </w:r>
-    </w:p>
-    <w:p>
-      <w:pPr>
-        <w:pStyle w:val="Compact"/>
-        <w:numPr>
-          <w:numId w:val="1006"/>
-          <w:ilvl w:val="0"/>
-        </w:numPr>
-      </w:pPr>
-      <w:r>
-        <w:t xml:space="preserve">Detection of</w:t>
-      </w:r>
-      <w:r>
-        <w:t xml:space="preserve"> </w:t>
-      </w:r>
-      <w:r>
-        <w:rPr>
-          <w:i/>
-        </w:rPr>
-        <w:t xml:space="preserve">Cryptosporidium</w:t>
-      </w:r>
-      <w:r>
-        <w:t xml:space="preserve"> </w:t>
-      </w:r>
-      <w:r>
-        <w:t xml:space="preserve">nucleic acid in stool;</w:t>
-      </w:r>
-    </w:p>
-    <w:p>
-      <w:pPr>
-        <w:pStyle w:val="Compact"/>
-        <w:numPr>
-          <w:numId w:val="1006"/>
-          <w:ilvl w:val="0"/>
-        </w:numPr>
-      </w:pPr>
-      <w:r>
-        <w:t xml:space="preserve">Detection of</w:t>
-      </w:r>
-      <w:r>
-        <w:t xml:space="preserve"> </w:t>
-      </w:r>
-      <w:r>
-        <w:rPr>
-          <w:i/>
-        </w:rPr>
-        <w:t xml:space="preserve">Cryptosporidium</w:t>
-      </w:r>
-      <w:r>
-        <w:t xml:space="preserve"> </w:t>
-      </w:r>
-      <w:r>
-        <w:t xml:space="preserve">antigen in stool.</w:t>
+        <w:t xml:space="preserve">Abdominal pain.</w:t>
       </w:r>
     </w:p>
     <w:p>
@@ -749,30 +666,13 @@
         <w:rPr>
           <w:b/>
         </w:rPr>
-        <w:t xml:space="preserve">Epidemiological Criteria</w:t>
-      </w:r>
-    </w:p>
-    <w:p>
-      <w:pPr>
-        <w:pStyle w:val="BodyText"/>
-      </w:pPr>
-      <w:r>
-        <w:t xml:space="preserve">One of the following</w:t>
-      </w:r>
-      <w:r>
-        <w:t xml:space="preserve"> </w:t>
-      </w:r>
-      <w:r>
-        <w:rPr>
-          <w:i/>
-        </w:rPr>
-        <w:t xml:space="preserve">five</w:t>
-      </w:r>
-      <w:r>
-        <w:t xml:space="preserve"> </w:t>
-      </w:r>
-      <w:r>
-        <w:t xml:space="preserve">epidemiological links:</w:t>
+        <w:t xml:space="preserve">Laboratory Criteria</w:t>
+      </w:r>
+      <w:r>
+        <w:t xml:space="preserve"> </w:t>
+      </w:r>
+      <w:r>
+        <w:t xml:space="preserve">At least one of the following four:</w:t>
       </w:r>
     </w:p>
     <w:p>
@@ -784,7 +684,22 @@
         </w:numPr>
       </w:pPr>
       <w:r>
-        <w:t xml:space="preserve">Human to human transmission</w:t>
+        <w:t xml:space="preserve">Demonstration of</w:t>
+      </w:r>
+      <w:r>
+        <w:t xml:space="preserve"> </w:t>
+      </w:r>
+      <w:r>
+        <w:rPr>
+          <w:i/>
+        </w:rPr>
+        <w:t xml:space="preserve">Cryptosporidium</w:t>
+      </w:r>
+      <w:r>
+        <w:t xml:space="preserve"> </w:t>
+      </w:r>
+      <w:r>
+        <w:t xml:space="preserve">oocysts in stool;</w:t>
       </w:r>
     </w:p>
     <w:p>
@@ -796,7 +711,22 @@
         </w:numPr>
       </w:pPr>
       <w:r>
-        <w:t xml:space="preserve">Exposure to a common source</w:t>
+        <w:t xml:space="preserve">Demonstration of</w:t>
+      </w:r>
+      <w:r>
+        <w:t xml:space="preserve"> </w:t>
+      </w:r>
+      <w:r>
+        <w:rPr>
+          <w:i/>
+        </w:rPr>
+        <w:t xml:space="preserve">Cryptosporidium</w:t>
+      </w:r>
+      <w:r>
+        <w:t xml:space="preserve"> </w:t>
+      </w:r>
+      <w:r>
+        <w:t xml:space="preserve">in intestinal fluid or small-bowel biopsy specimens;</w:t>
       </w:r>
     </w:p>
     <w:p>
@@ -808,7 +738,22 @@
         </w:numPr>
       </w:pPr>
       <w:r>
-        <w:t xml:space="preserve">Animal to human transmission</w:t>
+        <w:t xml:space="preserve">Detection of</w:t>
+      </w:r>
+      <w:r>
+        <w:t xml:space="preserve"> </w:t>
+      </w:r>
+      <w:r>
+        <w:rPr>
+          <w:i/>
+        </w:rPr>
+        <w:t xml:space="preserve">Cryptosporidium</w:t>
+      </w:r>
+      <w:r>
+        <w:t xml:space="preserve"> </w:t>
+      </w:r>
+      <w:r>
+        <w:t xml:space="preserve">nucleic acid in stool;</w:t>
       </w:r>
     </w:p>
     <w:p>
@@ -820,14 +765,111 @@
         </w:numPr>
       </w:pPr>
       <w:r>
-        <w:t xml:space="preserve">Exposure to contaminated food/drinking water</w:t>
+        <w:t xml:space="preserve">Detection of</w:t>
+      </w:r>
+      <w:r>
+        <w:t xml:space="preserve"> </w:t>
+      </w:r>
+      <w:r>
+        <w:rPr>
+          <w:i/>
+        </w:rPr>
+        <w:t xml:space="preserve">Cryptosporidium</w:t>
+      </w:r>
+      <w:r>
+        <w:t xml:space="preserve"> </w:t>
+      </w:r>
+      <w:r>
+        <w:t xml:space="preserve">antigen in stool.</w:t>
+      </w:r>
+    </w:p>
+    <w:p>
+      <w:pPr>
+        <w:pStyle w:val="FirstParagraph"/>
+      </w:pPr>
+      <w:r>
+        <w:rPr>
+          <w:b/>
+        </w:rPr>
+        <w:t xml:space="preserve">Epidemiological Criteria</w:t>
+      </w:r>
+    </w:p>
+    <w:p>
+      <w:pPr>
+        <w:pStyle w:val="BodyText"/>
+      </w:pPr>
+      <w:r>
+        <w:t xml:space="preserve">One of the following</w:t>
+      </w:r>
+      <w:r>
+        <w:t xml:space="preserve"> </w:t>
+      </w:r>
+      <w:r>
+        <w:rPr>
+          <w:i/>
+        </w:rPr>
+        <w:t xml:space="preserve">five</w:t>
+      </w:r>
+      <w:r>
+        <w:t xml:space="preserve"> </w:t>
+      </w:r>
+      <w:r>
+        <w:t xml:space="preserve">epidemiological links:</w:t>
       </w:r>
     </w:p>
     <w:p>
       <w:pPr>
         <w:pStyle w:val="Compact"/>
         <w:numPr>
-          <w:numId w:val="1007"/>
+          <w:numId w:val="1008"/>
+          <w:ilvl w:val="0"/>
+        </w:numPr>
+      </w:pPr>
+      <w:r>
+        <w:t xml:space="preserve">Human to human transmission</w:t>
+      </w:r>
+    </w:p>
+    <w:p>
+      <w:pPr>
+        <w:pStyle w:val="Compact"/>
+        <w:numPr>
+          <w:numId w:val="1008"/>
+          <w:ilvl w:val="0"/>
+        </w:numPr>
+      </w:pPr>
+      <w:r>
+        <w:t xml:space="preserve">Exposure to a common source</w:t>
+      </w:r>
+    </w:p>
+    <w:p>
+      <w:pPr>
+        <w:pStyle w:val="Compact"/>
+        <w:numPr>
+          <w:numId w:val="1008"/>
+          <w:ilvl w:val="0"/>
+        </w:numPr>
+      </w:pPr>
+      <w:r>
+        <w:t xml:space="preserve">Animal to human transmission</w:t>
+      </w:r>
+    </w:p>
+    <w:p>
+      <w:pPr>
+        <w:pStyle w:val="Compact"/>
+        <w:numPr>
+          <w:numId w:val="1008"/>
+          <w:ilvl w:val="0"/>
+        </w:numPr>
+      </w:pPr>
+      <w:r>
+        <w:t xml:space="preserve">Exposure to contaminated food/drinking water</w:t>
+      </w:r>
+    </w:p>
+    <w:p>
+      <w:pPr>
+        <w:pStyle w:val="Compact"/>
+        <w:numPr>
+          <w:numId w:val="1008"/>
           <w:ilvl w:val="0"/>
         </w:numPr>
       </w:pPr>
@@ -1665,186 +1707,12 @@
       <w:pPr>
         <w:pStyle w:val="Compact"/>
         <w:numPr>
-          <w:numId w:val="1008"/>
+          <w:numId w:val="1009"/>
           <w:ilvl w:val="0"/>
         </w:numPr>
       </w:pPr>
       <w:r>
         <w:t xml:space="preserve">Region: provides total population numbers by region in 2011</w:t>
-      </w:r>
-    </w:p>
-    <w:p>
-      <w:pPr>
-        <w:pStyle w:val="Compact"/>
-        <w:numPr>
-          <w:numId w:val="1008"/>
-          <w:ilvl w:val="0"/>
-        </w:numPr>
-      </w:pPr>
-      <w:r>
-        <w:t xml:space="preserve">AgeGroup: provides total population numbers for each age in years from 0 to 100 in 2011 - AgeGroup by Region: provides total population numbers for each age in years from 0 to 100 by region in 2011</w:t>
-      </w:r>
-    </w:p>
-    <w:p>
-      <w:pPr>
-        <w:pStyle w:val="Heading2"/>
-      </w:pPr>
-      <w:bookmarkStart w:id="28" w:name="main-task-for-the-case-study"/>
-      <w:r>
-        <w:t xml:space="preserve">Main task for the case study</w:t>
-      </w:r>
-      <w:bookmarkEnd w:id="28"/>
-    </w:p>
-    <w:p>
-      <w:pPr>
-        <w:pStyle w:val="FirstParagraph"/>
-      </w:pPr>
-      <w:r>
-        <w:t xml:space="preserve">Your main task for the case study is to analyse the surveillance data, with a focus on 2015 data. Your task is in particular to calculate incidence rates, and compare the 2015 data with 2014 data and other previous years.</w:t>
-      </w:r>
-      <w:r>
-        <w:t xml:space="preserve"> </w:t>
-      </w:r>
-      <w:r>
-        <w:t xml:space="preserve">When using</w:t>
-      </w:r>
-      <w:r>
-        <w:t xml:space="preserve"> </w:t>
-      </w:r>
-      <w:r>
-        <w:rPr>
-          <w:i/>
-        </w:rPr>
-        <w:t xml:space="preserve">R</w:t>
-      </w:r>
-      <w:r>
-        <w:t xml:space="preserve">, please use</w:t>
-      </w:r>
-      <w:r>
-        <w:t xml:space="preserve"> </w:t>
-      </w:r>
-      <w:r>
-        <w:rPr>
-          <w:i/>
-        </w:rPr>
-        <w:t xml:space="preserve">R-scripts</w:t>
-      </w:r>
-      <w:r>
-        <w:t xml:space="preserve">, ensuring there is a</w:t>
-      </w:r>
-      <w:r>
-        <w:t xml:space="preserve"> </w:t>
-      </w:r>
-      <w:r>
-        <w:t xml:space="preserve">“</w:t>
-      </w:r>
-      <w:r>
-        <w:t xml:space="preserve">Master</w:t>
-      </w:r>
-      <w:r>
-        <w:t xml:space="preserve">”</w:t>
-      </w:r>
-      <w:r>
-        <w:t xml:space="preserve"> </w:t>
-      </w:r>
-      <w:r>
-        <w:rPr>
-          <w:i/>
-        </w:rPr>
-        <w:t xml:space="preserve">R-scripts</w:t>
-      </w:r>
-      <w:r>
-        <w:t xml:space="preserve"> </w:t>
-      </w:r>
-      <w:r>
-        <w:t xml:space="preserve">that serves as a table of contents. This</w:t>
-      </w:r>
-      <w:r>
-        <w:t xml:space="preserve"> </w:t>
-      </w:r>
-      <w:r>
-        <w:t xml:space="preserve">“</w:t>
-      </w:r>
-      <w:r>
-        <w:t xml:space="preserve">Master</w:t>
-      </w:r>
-      <w:r>
-        <w:t xml:space="preserve">”</w:t>
-      </w:r>
-      <w:r>
-        <w:t xml:space="preserve"> </w:t>
-      </w:r>
-      <w:r>
-        <w:t xml:space="preserve">file should link to other</w:t>
-      </w:r>
-      <w:r>
-        <w:t xml:space="preserve"> </w:t>
-      </w:r>
-      <w:r>
-        <w:rPr>
-          <w:i/>
-        </w:rPr>
-        <w:t xml:space="preserve">R-scripts</w:t>
-      </w:r>
-      <w:r>
-        <w:t xml:space="preserve"> </w:t>
-      </w:r>
-      <w:r>
-        <w:t xml:space="preserve">using the</w:t>
-      </w:r>
-      <w:r>
-        <w:t xml:space="preserve"> </w:t>
-      </w:r>
-      <w:r>
-        <w:rPr>
-          <w:i/>
-        </w:rPr>
-        <w:t xml:space="preserve">source</w:t>
-      </w:r>
-      <w:r>
-        <w:t xml:space="preserve"> </w:t>
-      </w:r>
-      <w:r>
-        <w:t xml:space="preserve">function.</w:t>
-      </w:r>
-    </w:p>
-    <w:p>
-      <w:pPr>
-        <w:pStyle w:val="Heading2"/>
-      </w:pPr>
-      <w:bookmarkStart w:id="29" w:name="q1-create-a-plan-of-analysis"/>
-      <w:r>
-        <w:t xml:space="preserve">Q1: Create a plan of analysis</w:t>
-      </w:r>
-      <w:bookmarkEnd w:id="29"/>
-    </w:p>
-    <w:p>
-      <w:pPr>
-        <w:pStyle w:val="FirstParagraph"/>
-      </w:pPr>
-      <w:r>
-        <w:br w:type="page"/>
-      </w:r>
-    </w:p>
-    <w:p>
-      <w:pPr>
-        <w:pStyle w:val="Heading2"/>
-      </w:pPr>
-      <w:bookmarkStart w:id="30" w:name="help-q1-example"/>
-      <w:r>
-        <w:t xml:space="preserve">Help Q1 (example):</w:t>
-      </w:r>
-      <w:bookmarkEnd w:id="30"/>
-    </w:p>
-    <w:p>
-      <w:pPr>
-        <w:pStyle w:val="FirstParagraph"/>
-      </w:pPr>
-      <w:r>
-        <w:rPr>
-          <w:b/>
-        </w:rPr>
-        <w:t xml:space="preserve">Data checking</w:t>
       </w:r>
     </w:p>
     <w:p>
@@ -1856,54 +1724,169 @@
         </w:numPr>
       </w:pPr>
       <w:r>
-        <w:t xml:space="preserve">Checks for completeness</w:t>
-      </w:r>
-    </w:p>
-    <w:p>
-      <w:pPr>
-        <w:pStyle w:val="Compact"/>
-        <w:numPr>
-          <w:numId w:val="1009"/>
-          <w:ilvl w:val="0"/>
-        </w:numPr>
-      </w:pPr>
-      <w:r>
-        <w:t xml:space="preserve">Checks for legal values (range, unexpected values): cross-tabulations</w:t>
-      </w:r>
-    </w:p>
-    <w:p>
-      <w:pPr>
-        <w:pStyle w:val="Compact"/>
-        <w:numPr>
-          <w:numId w:val="1009"/>
-          <w:ilvl w:val="0"/>
-        </w:numPr>
-      </w:pPr>
-      <w:r>
-        <w:t xml:space="preserve">Checking consistency of dates</w:t>
-      </w:r>
-    </w:p>
-    <w:p>
-      <w:pPr>
-        <w:pStyle w:val="Compact"/>
-        <w:numPr>
-          <w:numId w:val="1009"/>
-          <w:ilvl w:val="0"/>
-        </w:numPr>
-      </w:pPr>
-      <w:r>
-        <w:t xml:space="preserve">Histograms of continuous variables (age and date variables)</w:t>
-      </w:r>
+        <w:t xml:space="preserve">AgeGroup: provides total population numbers for each age in years from 0 to 100 in 2011 - AgeGroup by Region: provides total population numbers for each age in years from 0 to 100 by region in 2011</w:t>
+      </w:r>
+    </w:p>
+    <w:p>
+      <w:pPr>
+        <w:pStyle w:val="Heading2"/>
+      </w:pPr>
+      <w:bookmarkStart w:id="28" w:name="main-task-for-the-case-study"/>
+      <w:r>
+        <w:t xml:space="preserve">Main task for the case study</w:t>
+      </w:r>
+      <w:bookmarkEnd w:id="28"/>
     </w:p>
     <w:p>
       <w:pPr>
         <w:pStyle w:val="FirstParagraph"/>
       </w:pPr>
       <w:r>
+        <w:t xml:space="preserve">Your main task for the case study is to analyse the surveillance data, with a focus on 2015 data. Your task is in particular to calculate incidence rates, and compare the 2015 data with 2014 data and other previous years.</w:t>
+      </w:r>
+      <w:r>
+        <w:t xml:space="preserve"> </w:t>
+      </w:r>
+      <w:r>
+        <w:t xml:space="preserve">When using</w:t>
+      </w:r>
+      <w:r>
+        <w:t xml:space="preserve"> </w:t>
+      </w:r>
+      <w:r>
+        <w:rPr>
+          <w:i/>
+        </w:rPr>
+        <w:t xml:space="preserve">R</w:t>
+      </w:r>
+      <w:r>
+        <w:t xml:space="preserve">, please use</w:t>
+      </w:r>
+      <w:r>
+        <w:t xml:space="preserve"> </w:t>
+      </w:r>
+      <w:r>
+        <w:rPr>
+          <w:i/>
+        </w:rPr>
+        <w:t xml:space="preserve">R-scripts</w:t>
+      </w:r>
+      <w:r>
+        <w:t xml:space="preserve">, ensuring there is a</w:t>
+      </w:r>
+      <w:r>
+        <w:t xml:space="preserve"> </w:t>
+      </w:r>
+      <w:r>
+        <w:t xml:space="preserve">“</w:t>
+      </w:r>
+      <w:r>
+        <w:t xml:space="preserve">Master</w:t>
+      </w:r>
+      <w:r>
+        <w:t xml:space="preserve">”</w:t>
+      </w:r>
+      <w:r>
+        <w:t xml:space="preserve"> </w:t>
+      </w:r>
+      <w:r>
+        <w:rPr>
+          <w:i/>
+        </w:rPr>
+        <w:t xml:space="preserve">R-scripts</w:t>
+      </w:r>
+      <w:r>
+        <w:t xml:space="preserve"> </w:t>
+      </w:r>
+      <w:r>
+        <w:t xml:space="preserve">that serves as a table of contents. This</w:t>
+      </w:r>
+      <w:r>
+        <w:t xml:space="preserve"> </w:t>
+      </w:r>
+      <w:r>
+        <w:t xml:space="preserve">“</w:t>
+      </w:r>
+      <w:r>
+        <w:t xml:space="preserve">Master</w:t>
+      </w:r>
+      <w:r>
+        <w:t xml:space="preserve">”</w:t>
+      </w:r>
+      <w:r>
+        <w:t xml:space="preserve"> </w:t>
+      </w:r>
+      <w:r>
+        <w:t xml:space="preserve">file should link to other</w:t>
+      </w:r>
+      <w:r>
+        <w:t xml:space="preserve"> </w:t>
+      </w:r>
+      <w:r>
+        <w:rPr>
+          <w:i/>
+        </w:rPr>
+        <w:t xml:space="preserve">R-scripts</w:t>
+      </w:r>
+      <w:r>
+        <w:t xml:space="preserve"> </w:t>
+      </w:r>
+      <w:r>
+        <w:t xml:space="preserve">using the</w:t>
+      </w:r>
+      <w:r>
+        <w:t xml:space="preserve"> </w:t>
+      </w:r>
+      <w:r>
+        <w:rPr>
+          <w:i/>
+        </w:rPr>
+        <w:t xml:space="preserve">source</w:t>
+      </w:r>
+      <w:r>
+        <w:t xml:space="preserve"> </w:t>
+      </w:r>
+      <w:r>
+        <w:t xml:space="preserve">function.</w:t>
+      </w:r>
+    </w:p>
+    <w:p>
+      <w:pPr>
+        <w:pStyle w:val="Heading2"/>
+      </w:pPr>
+      <w:bookmarkStart w:id="29" w:name="q1-create-a-plan-of-analysis"/>
+      <w:r>
+        <w:t xml:space="preserve">Q1: Create a plan of analysis</w:t>
+      </w:r>
+      <w:bookmarkEnd w:id="29"/>
+    </w:p>
+    <w:p>
+      <w:pPr>
+        <w:pStyle w:val="FirstParagraph"/>
+      </w:pPr>
+      <w:r>
+        <w:br w:type="page"/>
+      </w:r>
+    </w:p>
+    <w:p>
+      <w:pPr>
+        <w:pStyle w:val="Heading2"/>
+      </w:pPr>
+      <w:bookmarkStart w:id="30" w:name="help-q1-example"/>
+      <w:r>
+        <w:t xml:space="preserve">Help Q1 (example):</w:t>
+      </w:r>
+      <w:bookmarkEnd w:id="30"/>
+    </w:p>
+    <w:p>
+      <w:pPr>
+        <w:pStyle w:val="FirstParagraph"/>
+      </w:pPr>
+      <w:r>
         <w:rPr>
           <w:b/>
         </w:rPr>
-        <w:t xml:space="preserve">Recoding the data</w:t>
+        <w:t xml:space="preserve">Data checking</w:t>
       </w:r>
     </w:p>
     <w:p>
@@ -1915,7 +1898,7 @@
         </w:numPr>
       </w:pPr>
       <w:r>
-        <w:t xml:space="preserve">Recode continuous variables if needed (e.g. age into age groups)</w:t>
+        <w:t xml:space="preserve">Checks for completeness</w:t>
       </w:r>
     </w:p>
     <w:p>
@@ -1927,7 +1910,7 @@
         </w:numPr>
       </w:pPr>
       <w:r>
-        <w:t xml:space="preserve">Recode string variables where appropriate</w:t>
+        <w:t xml:space="preserve">Checks for legal values (range, unexpected values): cross-tabulations</w:t>
       </w:r>
     </w:p>
     <w:p>
@@ -1939,7 +1922,7 @@
         </w:numPr>
       </w:pPr>
       <w:r>
-        <w:t xml:space="preserve">Add labels if appropriate</w:t>
+        <w:t xml:space="preserve">Checking consistency of dates</w:t>
       </w:r>
     </w:p>
     <w:p>
@@ -1951,7 +1934,18 @@
         </w:numPr>
       </w:pPr>
       <w:r>
-        <w:t xml:space="preserve">Possibly:</w:t>
+        <w:t xml:space="preserve">Histograms of continuous variables (age and date variables)</w:t>
+      </w:r>
+    </w:p>
+    <w:p>
+      <w:pPr>
+        <w:pStyle w:val="FirstParagraph"/>
+      </w:pPr>
+      <w:r>
+        <w:rPr>
+          <w:b/>
+        </w:rPr>
+        <w:t xml:space="preserve">Recoding the data</w:t>
       </w:r>
     </w:p>
     <w:p>
@@ -1959,11 +1953,11 @@
         <w:pStyle w:val="Compact"/>
         <w:numPr>
           <w:numId w:val="1011"/>
-          <w:ilvl w:val="1"/>
+          <w:ilvl w:val="0"/>
         </w:numPr>
       </w:pPr>
       <w:r>
-        <w:t xml:space="preserve">Recode PatientType variable into hospitalised/not hospitalised</w:t>
+        <w:t xml:space="preserve">Recode continuous variables if needed (e.g. age into age groups)</w:t>
       </w:r>
     </w:p>
     <w:p>
@@ -1971,11 +1965,11 @@
         <w:pStyle w:val="Compact"/>
         <w:numPr>
           <w:numId w:val="1011"/>
-          <w:ilvl w:val="1"/>
+          <w:ilvl w:val="0"/>
         </w:numPr>
       </w:pPr>
       <w:r>
-        <w:t xml:space="preserve">Create a proxy for urban/rural</w:t>
+        <w:t xml:space="preserve">Recode string variables where appropriate</w:t>
       </w:r>
     </w:p>
     <w:p>
@@ -1983,11 +1977,11 @@
         <w:pStyle w:val="Compact"/>
         <w:numPr>
           <w:numId w:val="1011"/>
-          <w:ilvl w:val="1"/>
+          <w:ilvl w:val="0"/>
         </w:numPr>
       </w:pPr>
       <w:r>
-        <w:t xml:space="preserve">Create an imported (yes/no) variable</w:t>
+        <w:t xml:space="preserve">Add labels if appropriate</w:t>
       </w:r>
     </w:p>
     <w:p>
@@ -1995,40 +1989,11 @@
         <w:pStyle w:val="Compact"/>
         <w:numPr>
           <w:numId w:val="1011"/>
-          <w:ilvl w:val="1"/>
+          <w:ilvl w:val="0"/>
         </w:numPr>
       </w:pPr>
       <w:r>
-        <w:t xml:space="preserve">Create a</w:t>
-      </w:r>
-      <w:r>
-        <w:t xml:space="preserve"> </w:t>
-      </w:r>
-      <w:r>
-        <w:t xml:space="preserve">“</w:t>
-      </w:r>
-      <w:r>
-        <w:t xml:space="preserve">count</w:t>
-      </w:r>
-      <w:r>
-        <w:t xml:space="preserve">”</w:t>
-      </w:r>
-      <w:r>
-        <w:t xml:space="preserve"> </w:t>
-      </w:r>
-      <w:r>
-        <w:t xml:space="preserve">variable indicating that each line represents one case (which facilitates further analysis)</w:t>
-      </w:r>
-    </w:p>
-    <w:p>
-      <w:pPr>
-        <w:pStyle w:val="FirstParagraph"/>
-      </w:pPr>
-      <w:r>
-        <w:rPr>
-          <w:b/>
-        </w:rPr>
-        <w:t xml:space="preserve">Descriptive analysis (with a focus on 2015 data)</w:t>
+        <w:t xml:space="preserve">Possibly:</w:t>
       </w:r>
     </w:p>
     <w:p>
@@ -2036,11 +2001,11 @@
         <w:pStyle w:val="Compact"/>
         <w:numPr>
           <w:numId w:val="1012"/>
-          <w:ilvl w:val="0"/>
+          <w:ilvl w:val="1"/>
         </w:numPr>
       </w:pPr>
       <w:r>
-        <w:t xml:space="preserve">Describe the number of cases in 2015</w:t>
+        <w:t xml:space="preserve">Recode PatientType variable into hospitalised/not hospitalised</w:t>
       </w:r>
     </w:p>
     <w:p>
@@ -2048,11 +2013,11 @@
         <w:pStyle w:val="Compact"/>
         <w:numPr>
           <w:numId w:val="1012"/>
-          <w:ilvl w:val="0"/>
+          <w:ilvl w:val="1"/>
         </w:numPr>
       </w:pPr>
       <w:r>
-        <w:t xml:space="preserve">Describe age (age histogramme, median and interquartile range)</w:t>
+        <w:t xml:space="preserve">Create a proxy for urban/rural</w:t>
       </w:r>
     </w:p>
     <w:p>
@@ -2060,11 +2025,41 @@
         <w:pStyle w:val="Compact"/>
         <w:numPr>
           <w:numId w:val="1012"/>
-          <w:ilvl w:val="0"/>
+          <w:ilvl w:val="1"/>
         </w:numPr>
       </w:pPr>
       <w:r>
-        <w:t xml:space="preserve">Describe sex, hospitalisation status of patient, region of notification, country of infection.</w:t>
+        <w:t xml:space="preserve">Create an imported (yes/no) variable</w:t>
+      </w:r>
+    </w:p>
+    <w:p>
+      <w:pPr>
+        <w:pStyle w:val="Compact"/>
+        <w:numPr>
+          <w:numId w:val="1012"/>
+          <w:ilvl w:val="1"/>
+        </w:numPr>
+      </w:pPr>
+      <w:r>
+        <w:t xml:space="preserve">Create a</w:t>
+      </w:r>
+      <w:r>
+        <w:t xml:space="preserve"> </w:t>
+      </w:r>
+      <w:r>
+        <w:t xml:space="preserve">“</w:t>
+      </w:r>
+      <w:r>
+        <w:t xml:space="preserve">count</w:t>
+      </w:r>
+      <w:r>
+        <w:t xml:space="preserve">”</w:t>
+      </w:r>
+      <w:r>
+        <w:t xml:space="preserve"> </w:t>
+      </w:r>
+      <w:r>
+        <w:t xml:space="preserve">variable indicating that each line represents one case (which facilitates further analysis)</w:t>
       </w:r>
     </w:p>
     <w:p>
@@ -2075,7 +2070,7 @@
         <w:rPr>
           <w:b/>
         </w:rPr>
-        <w:t xml:space="preserve">Comparative analysis 2015 to 2014</w:t>
+        <w:t xml:space="preserve">Descriptive analysis (with a focus on 2015 data)</w:t>
       </w:r>
     </w:p>
     <w:p>
@@ -2087,7 +2082,7 @@
         </w:numPr>
       </w:pPr>
       <w:r>
-        <w:t xml:space="preserve">Age histogramme 2015 to 2014</w:t>
+        <w:t xml:space="preserve">Describe the number of cases in 2015</w:t>
       </w:r>
     </w:p>
     <w:p>
@@ -2099,31 +2094,7 @@
         </w:numPr>
       </w:pPr>
       <w:r>
-        <w:t xml:space="preserve">Comparison of age 2015 to 2014:</w:t>
-      </w:r>
-    </w:p>
-    <w:p>
-      <w:pPr>
-        <w:pStyle w:val="Compact"/>
-        <w:numPr>
-          <w:numId w:val="1014"/>
-          <w:ilvl w:val="1"/>
-        </w:numPr>
-      </w:pPr>
-      <w:r>
-        <w:t xml:space="preserve">Comparison of means</w:t>
-      </w:r>
-    </w:p>
-    <w:p>
-      <w:pPr>
-        <w:pStyle w:val="Compact"/>
-        <w:numPr>
-          <w:numId w:val="1014"/>
-          <w:ilvl w:val="1"/>
-        </w:numPr>
-      </w:pPr>
-      <w:r>
-        <w:t xml:space="preserve">Comparison of medians</w:t>
+        <w:t xml:space="preserve">Describe age (age histogram, median and interquartile range)</w:t>
       </w:r>
     </w:p>
     <w:p>
@@ -2135,30 +2106,42 @@
         </w:numPr>
       </w:pPr>
       <w:r>
-        <w:t xml:space="preserve">Comparison of proportion of male/female, hospitalised, urban/rural</w:t>
+        <w:t xml:space="preserve">Describe sex, hospitalisation status of patient, region of notification, country of infection.</w:t>
+      </w:r>
+    </w:p>
+    <w:p>
+      <w:pPr>
+        <w:pStyle w:val="FirstParagraph"/>
+      </w:pPr>
+      <w:r>
+        <w:rPr>
+          <w:b/>
+        </w:rPr>
+        <w:t xml:space="preserve">Comparative analysis 2015 to 2014</w:t>
       </w:r>
     </w:p>
     <w:p>
       <w:pPr>
         <w:pStyle w:val="Compact"/>
         <w:numPr>
-          <w:numId w:val="1013"/>
+          <w:numId w:val="1014"/>
           <w:ilvl w:val="0"/>
         </w:numPr>
       </w:pPr>
       <w:r>
-        <w:t xml:space="preserve">Choose the appropriate statistical tests and the appropriate level of confidence</w:t>
-      </w:r>
-    </w:p>
-    <w:p>
-      <w:pPr>
-        <w:pStyle w:val="FirstParagraph"/>
-      </w:pPr>
-      <w:r>
-        <w:rPr>
-          <w:b/>
-        </w:rPr>
-        <w:t xml:space="preserve">Calculating annual incidence rates</w:t>
+        <w:t xml:space="preserve">Age histogram 2015 to 2014</w:t>
+      </w:r>
+    </w:p>
+    <w:p>
+      <w:pPr>
+        <w:pStyle w:val="Compact"/>
+        <w:numPr>
+          <w:numId w:val="1014"/>
+          <w:ilvl w:val="0"/>
+        </w:numPr>
+      </w:pPr>
+      <w:r>
+        <w:t xml:space="preserve">Comparison of age 2015 to 2014:</w:t>
       </w:r>
     </w:p>
     <w:p>
@@ -2166,29 +2149,11 @@
         <w:pStyle w:val="Compact"/>
         <w:numPr>
           <w:numId w:val="1015"/>
-          <w:ilvl w:val="0"/>
+          <w:ilvl w:val="1"/>
         </w:numPr>
       </w:pPr>
       <w:r>
-        <w:t xml:space="preserve">Calculate incidence rates and their 95% CI by year using Stata’s</w:t>
-      </w:r>
-      <w:r>
-        <w:t xml:space="preserve"> </w:t>
-      </w:r>
-      <w:r>
-        <w:t xml:space="preserve">“</w:t>
-      </w:r>
-      <w:r>
-        <w:t xml:space="preserve">ci</w:t>
-      </w:r>
-      <w:r>
-        <w:t xml:space="preserve">”</w:t>
-      </w:r>
-      <w:r>
-        <w:t xml:space="preserve"> </w:t>
-      </w:r>
-      <w:r>
-        <w:t xml:space="preserve">command</w:t>
+        <w:t xml:space="preserve">Comparison of means</w:t>
       </w:r>
     </w:p>
     <w:p>
@@ -2196,35 +2161,35 @@
         <w:pStyle w:val="Compact"/>
         <w:numPr>
           <w:numId w:val="1015"/>
+          <w:ilvl w:val="1"/>
+        </w:numPr>
+      </w:pPr>
+      <w:r>
+        <w:t xml:space="preserve">Comparison of medians</w:t>
+      </w:r>
+    </w:p>
+    <w:p>
+      <w:pPr>
+        <w:pStyle w:val="Compact"/>
+        <w:numPr>
+          <w:numId w:val="1014"/>
           <w:ilvl w:val="0"/>
         </w:numPr>
       </w:pPr>
       <w:r>
-        <w:t xml:space="preserve">Plot the annual incidence rates</w:t>
+        <w:t xml:space="preserve">Comparison of proportion of male/female, hospitalised, urban/rural</w:t>
       </w:r>
     </w:p>
     <w:p>
       <w:pPr>
         <w:pStyle w:val="Compact"/>
         <w:numPr>
-          <w:numId w:val="1015"/>
+          <w:numId w:val="1014"/>
           <w:ilvl w:val="0"/>
         </w:numPr>
       </w:pPr>
       <w:r>
-        <w:t xml:space="preserve">Calculate incidence rates and their 95% CI by year and region</w:t>
-      </w:r>
-    </w:p>
-    <w:p>
-      <w:pPr>
-        <w:pStyle w:val="Compact"/>
-        <w:numPr>
-          <w:numId w:val="1015"/>
-          <w:ilvl w:val="0"/>
-        </w:numPr>
-      </w:pPr>
-      <w:r>
-        <w:t xml:space="preserve">Calculate age group-specific incidence rates and their 95% CI by year</w:t>
+        <w:t xml:space="preserve">Choose the appropriate statistical tests and the appropriate level of confidence</w:t>
       </w:r>
     </w:p>
     <w:p>
@@ -2235,7 +2200,7 @@
         <w:rPr>
           <w:b/>
         </w:rPr>
-        <w:t xml:space="preserve">Calculate incidence rate ratios (examples)</w:t>
+        <w:t xml:space="preserve">Calculating annual incidence rates</w:t>
       </w:r>
     </w:p>
     <w:p>
@@ -2247,7 +2212,25 @@
         </w:numPr>
       </w:pPr>
       <w:r>
-        <w:t xml:space="preserve">Calculate incidence rate ratios, 95% CI and p-values between years with 2015 as the reference</w:t>
+        <w:t xml:space="preserve">Calculate incidence rates and their 95% CI by year using Stata’s</w:t>
+      </w:r>
+      <w:r>
+        <w:t xml:space="preserve"> </w:t>
+      </w:r>
+      <w:r>
+        <w:t xml:space="preserve">“</w:t>
+      </w:r>
+      <w:r>
+        <w:t xml:space="preserve">ci</w:t>
+      </w:r>
+      <w:r>
+        <w:t xml:space="preserve">”</w:t>
+      </w:r>
+      <w:r>
+        <w:t xml:space="preserve"> </w:t>
+      </w:r>
+      <w:r>
+        <w:t xml:space="preserve">command</w:t>
       </w:r>
     </w:p>
     <w:p>
@@ -2259,7 +2242,7 @@
         </w:numPr>
       </w:pPr>
       <w:r>
-        <w:t xml:space="preserve">Calculate incidence rate ratios, 95% CI and p-values between the average of 2012-14 and 2015</w:t>
+        <w:t xml:space="preserve">Plot the annual incidence rates</w:t>
       </w:r>
     </w:p>
     <w:p>
@@ -2267,6 +2250,65 @@
         <w:pStyle w:val="Compact"/>
         <w:numPr>
           <w:numId w:val="1016"/>
+          <w:ilvl w:val="0"/>
+        </w:numPr>
+      </w:pPr>
+      <w:r>
+        <w:t xml:space="preserve">Calculate incidence rates and their 95% CI by year and region</w:t>
+      </w:r>
+    </w:p>
+    <w:p>
+      <w:pPr>
+        <w:pStyle w:val="Compact"/>
+        <w:numPr>
+          <w:numId w:val="1016"/>
+          <w:ilvl w:val="0"/>
+        </w:numPr>
+      </w:pPr>
+      <w:r>
+        <w:t xml:space="preserve">Calculate age group-specific incidence rates and their 95% CI by year</w:t>
+      </w:r>
+    </w:p>
+    <w:p>
+      <w:pPr>
+        <w:pStyle w:val="FirstParagraph"/>
+      </w:pPr>
+      <w:r>
+        <w:rPr>
+          <w:b/>
+        </w:rPr>
+        <w:t xml:space="preserve">Calculate incidence rate ratios (examples)</w:t>
+      </w:r>
+    </w:p>
+    <w:p>
+      <w:pPr>
+        <w:pStyle w:val="Compact"/>
+        <w:numPr>
+          <w:numId w:val="1017"/>
+          <w:ilvl w:val="0"/>
+        </w:numPr>
+      </w:pPr>
+      <w:r>
+        <w:t xml:space="preserve">Calculate incidence rate ratios, 95% CI and p-values between years with 2015 as the reference</w:t>
+      </w:r>
+    </w:p>
+    <w:p>
+      <w:pPr>
+        <w:pStyle w:val="Compact"/>
+        <w:numPr>
+          <w:numId w:val="1017"/>
+          <w:ilvl w:val="0"/>
+        </w:numPr>
+      </w:pPr>
+      <w:r>
+        <w:t xml:space="preserve">Calculate incidence rate ratios, 95% CI and p-values between the average of 2012-14 and 2015</w:t>
+      </w:r>
+    </w:p>
+    <w:p>
+      <w:pPr>
+        <w:pStyle w:val="Compact"/>
+        <w:numPr>
+          <w:numId w:val="1017"/>
           <w:ilvl w:val="0"/>
         </w:numPr>
       </w:pPr>
@@ -2446,7 +2488,7 @@
       <w:pPr>
         <w:pStyle w:val="Compact"/>
         <w:numPr>
-          <w:numId w:val="1017"/>
+          <w:numId w:val="1018"/>
           <w:ilvl w:val="0"/>
         </w:numPr>
       </w:pPr>
@@ -2464,7 +2506,7 @@
       <w:pPr>
         <w:pStyle w:val="Compact"/>
         <w:numPr>
-          <w:numId w:val="1017"/>
+          <w:numId w:val="1018"/>
           <w:ilvl w:val="0"/>
         </w:numPr>
       </w:pPr>
@@ -2498,7 +2540,7 @@
         <w:t xml:space="preserve"> </w:t>
       </w:r>
       <w:r>
-        <w:t xml:space="preserve">function, where you specify the name of the package in quation marks and whether you also want to install other packages which are required to run the package of interest (where TRUE/FALSE means YES/NO); for example:</w:t>
+        <w:t xml:space="preserve">function, where you specify the name of the package in quotation marks and whether you also want to install other packages which are required to run the package of interest (where TRUE/FALSE means YES/NO); for example:</w:t>
       </w:r>
     </w:p>
     <w:p>
@@ -2872,7 +2914,7 @@
         <w:pStyle w:val="BodyText"/>
       </w:pPr>
       <w:r>
-        <w:t xml:space="preserve">Once you have succesfully installed all your packages they are saved on your computer. This means that you only need to install them the first time.</w:t>
+        <w:t xml:space="preserve">Once you have successfully installed all your packages they are saved on your computer. This means that you only need to install them the first time.</w:t>
       </w:r>
     </w:p>
     <w:p>
@@ -3234,7 +3276,7 @@
         <w:pStyle w:val="FirstParagraph"/>
       </w:pPr>
       <w:r>
-        <w:t xml:space="preserve">Import the dataset from a comma seperated value (.csv) file using the</w:t>
+        <w:t xml:space="preserve">Import the dataset from a comma separated value (.csv) file using the</w:t>
       </w:r>
       <w:r>
         <w:t xml:space="preserve"> </w:t>
@@ -3249,7 +3291,7 @@
         <w:t xml:space="preserve"> </w:t>
       </w:r>
       <w:r>
-        <w:t xml:space="preserve">function, storing it as a dataframe within</w:t>
+        <w:t xml:space="preserve">function, storing it as a data frame within</w:t>
       </w:r>
       <w:r>
         <w:t xml:space="preserve"> </w:t>
@@ -4199,7 +4241,7 @@
         <w:t xml:space="preserve"> </w:t>
       </w:r>
       <w:r>
-        <w:t xml:space="preserve">function, which you specificy the dataset in the x argument, then provide a rule for selecting rows in the subset argument and finaly specify which columns to select. The second alternative involves using square brackets to subset the dataframe; in this scenario what comes before the comma specifies rows and what comes after specifies columns; for example</w:t>
+        <w:t xml:space="preserve">function, which you specify the dataset in the x argument, then provide a rule for selecting rows in the subset argument and finally specify which columns to select. The second alternative involves using square brackets to subset the data frame; in this scenario what comes before the comma specifies rows and what comes after specifies columns; for example</w:t>
       </w:r>
       <w:r>
         <w:t xml:space="preserve"> </w:t>
@@ -5746,7 +5788,7 @@
         <w:pStyle w:val="FirstParagraph"/>
       </w:pPr>
       <w:r>
-        <w:t xml:space="preserve">Import the dataset from a comma seperated value (.csv) file using the</w:t>
+        <w:t xml:space="preserve">Import the dataset from a comma separated value (.csv) file using the</w:t>
       </w:r>
       <w:r>
         <w:t xml:space="preserve"> </w:t>
@@ -5761,7 +5803,7 @@
         <w:t xml:space="preserve"> </w:t>
       </w:r>
       <w:r>
-        <w:t xml:space="preserve">function, storing it as a dataframe within</w:t>
+        <w:t xml:space="preserve">function, storing it as a data frame within</w:t>
       </w:r>
       <w:r>
         <w:t xml:space="preserve"> </w:t>
@@ -10628,7 +10670,7 @@
         <w:pStyle w:val="BodyText"/>
       </w:pPr>
       <w:r>
-        <w:t xml:space="preserve">Describe sex. To see how to bind these together in to a signle contingency table, see the appendix.</w:t>
+        <w:t xml:space="preserve">Describe sex. To see how to bind these together in to a single contingency table, see the appendix.</w:t>
       </w:r>
     </w:p>
     <w:p>
@@ -14083,7 +14125,7 @@
         <w:pStyle w:val="BodyText"/>
       </w:pPr>
       <w:r>
-        <w:t xml:space="preserve">Store the incidence rates and their 95% CI in a dataframe.</w:t>
+        <w:t xml:space="preserve">Store the incidence rates and their 95% CI in a data frame.</w:t>
       </w:r>
     </w:p>
     <w:p>
@@ -15754,7 +15796,7 @@
         <w:pStyle w:val="BodyText"/>
       </w:pPr>
       <w:r>
-        <w:t xml:space="preserve">Add this to your collapsed dataframe with counts using cbind</w:t>
+        <w:t xml:space="preserve">Add this to your collapsed data frame with counts using cbind</w:t>
       </w:r>
     </w:p>
     <w:p>
@@ -16760,7 +16802,7 @@
         <w:pStyle w:val="FirstParagraph"/>
       </w:pPr>
       <w:r>
-        <w:t xml:space="preserve">Add this to your collapsed dataframe with counts using</w:t>
+        <w:t xml:space="preserve">Add this to your collapsed data frame with counts using</w:t>
       </w:r>
       <w:r>
         <w:t xml:space="preserve"> </w:t>
@@ -18159,7 +18201,7 @@
         <w:pStyle w:val="FirstParagraph"/>
       </w:pPr>
       <w:r>
-        <w:t xml:space="preserve">Add this to your collapsed dataframe with counts using</w:t>
+        <w:t xml:space="preserve">Add this to your collapsed data frame with counts using</w:t>
       </w:r>
       <w:r>
         <w:t xml:space="preserve"> </w:t>
@@ -18242,7 +18284,7 @@
       <w:pPr>
         <w:pStyle w:val="Compact"/>
         <w:numPr>
-          <w:numId w:val="1018"/>
+          <w:numId w:val="1019"/>
           <w:ilvl w:val="0"/>
         </w:numPr>
       </w:pPr>
@@ -18254,7 +18296,7 @@
       <w:pPr>
         <w:pStyle w:val="Compact"/>
         <w:numPr>
-          <w:numId w:val="1018"/>
+          <w:numId w:val="1019"/>
           <w:ilvl w:val="0"/>
         </w:numPr>
       </w:pPr>
@@ -18266,7 +18308,7 @@
       <w:pPr>
         <w:pStyle w:val="Compact"/>
         <w:numPr>
-          <w:numId w:val="1018"/>
+          <w:numId w:val="1019"/>
           <w:ilvl w:val="0"/>
         </w:numPr>
       </w:pPr>
@@ -18359,7 +18401,22 @@
         <w:pStyle w:val="BodyText"/>
       </w:pPr>
       <w:r>
-        <w:t xml:space="preserve">In order to use the 2015 year as a reference, you need to use the relevel function.</w:t>
+        <w:t xml:space="preserve">In order to use the 2015 year as a reference, you need to use the</w:t>
+      </w:r>
+      <w:r>
+        <w:t xml:space="preserve"> </w:t>
+      </w:r>
+      <w:r>
+        <w:rPr>
+          <w:i/>
+        </w:rPr>
+        <w:t xml:space="preserve">relevel</w:t>
+      </w:r>
+      <w:r>
+        <w:t xml:space="preserve"> </w:t>
+      </w:r>
+      <w:r>
+        <w:t xml:space="preserve">function.</w:t>
       </w:r>
     </w:p>
     <w:p>
@@ -20182,23 +20239,2536 @@
     </w:p>
     <w:p>
       <w:pPr>
+        <w:pStyle w:val="Heading2"/>
+      </w:pPr>
+      <w:bookmarkStart w:id="69" w:name="q8-incorporate-output-in-to-an-r-markdown-document-optional"/>
+      <w:r>
+        <w:t xml:space="preserve">Q8: Incorporate output in to an R-markdown document (optional)</w:t>
+      </w:r>
+      <w:bookmarkEnd w:id="69"/>
+    </w:p>
+    <w:p>
+      <w:pPr>
+        <w:pStyle w:val="FirstParagraph"/>
+      </w:pPr>
+      <w:r>
+        <w:t xml:space="preserve">To make your work reproducible, consider combining your text, code and output in to a single document.</w:t>
+      </w:r>
+      <w:r>
+        <w:t xml:space="preserve"> </w:t>
+      </w:r>
+      <w:r>
+        <w:t xml:space="preserve">Create an R-markdown with output to a word document.</w:t>
+      </w:r>
+    </w:p>
+    <w:p>
+      <w:pPr>
+        <w:pStyle w:val="Compact"/>
+        <w:numPr>
+          <w:numId w:val="1020"/>
+          <w:ilvl w:val="0"/>
+        </w:numPr>
+      </w:pPr>
+      <w:r>
+        <w:t xml:space="preserve">Open a new R-markdown document</w:t>
+      </w:r>
+      <w:r>
+        <w:br w:type="textWrapping"/>
+      </w:r>
+    </w:p>
+    <w:p>
+      <w:pPr>
+        <w:pStyle w:val="Compact"/>
+        <w:numPr>
+          <w:numId w:val="1020"/>
+          <w:ilvl w:val="0"/>
+        </w:numPr>
+      </w:pPr>
+      <w:r>
+        <w:t xml:space="preserve">Add appropriate headers and text</w:t>
+      </w:r>
+    </w:p>
+    <w:p>
+      <w:pPr>
+        <w:pStyle w:val="Compact"/>
+        <w:numPr>
+          <w:numId w:val="1020"/>
+          <w:ilvl w:val="0"/>
+        </w:numPr>
+      </w:pPr>
+      <w:r>
+        <w:t xml:space="preserve">Incorporate code from question 7 analyses above</w:t>
+      </w:r>
+    </w:p>
+    <w:p>
+      <w:pPr>
+        <w:pStyle w:val="Compact"/>
+        <w:numPr>
+          <w:numId w:val="1020"/>
+          <w:ilvl w:val="0"/>
+        </w:numPr>
+      </w:pPr>
+      <w:r>
+        <w:t xml:space="preserve">Knit to a word document</w:t>
+      </w:r>
+    </w:p>
+    <w:p>
+      <w:pPr>
+        <w:pStyle w:val="FirstParagraph"/>
+      </w:pPr>
+      <w:r>
+        <w:br w:type="page"/>
+      </w:r>
+    </w:p>
+    <w:p>
+      <w:pPr>
+        <w:pStyle w:val="Heading2"/>
+      </w:pPr>
+      <w:bookmarkStart w:id="70" w:name="help-q8"/>
+      <w:r>
+        <w:t xml:space="preserve">Help Q8:</w:t>
+      </w:r>
+      <w:bookmarkEnd w:id="70"/>
+    </w:p>
+    <w:p>
+      <w:pPr>
+        <w:pStyle w:val="Heading3"/>
+      </w:pPr>
+      <w:bookmarkStart w:id="71" w:name="open-a-new-r-markdown-document"/>
+      <w:r>
+        <w:t xml:space="preserve">Open a new R-markdown document</w:t>
+      </w:r>
+      <w:bookmarkEnd w:id="71"/>
+    </w:p>
+    <w:p>
+      <w:pPr>
+        <w:pStyle w:val="FirstParagraph"/>
+      </w:pPr>
+      <w:r>
+        <w:rPr>
+          <w:i/>
+        </w:rPr>
+        <w:t xml:space="preserve">R-markdown</w:t>
+      </w:r>
+      <w:r>
+        <w:t xml:space="preserve"> </w:t>
+      </w:r>
+      <w:r>
+        <w:t xml:space="preserve">documents look similar to</w:t>
+      </w:r>
+      <w:r>
+        <w:t xml:space="preserve"> </w:t>
+      </w:r>
+      <w:r>
+        <w:rPr>
+          <w:i/>
+        </w:rPr>
+        <w:t xml:space="preserve">R-scripts</w:t>
+      </w:r>
+      <w:r>
+        <w:t xml:space="preserve">, however they are able to do more than just run R-code. Extensive documentation is available on the</w:t>
+      </w:r>
+      <w:r>
+        <w:t xml:space="preserve"> </w:t>
+      </w:r>
+      <w:hyperlink r:id="rId72">
+        <w:r>
+          <w:rPr>
+            <w:rStyle w:val="Hyperlink"/>
+          </w:rPr>
+          <w:t xml:space="preserve">RStudio website</w:t>
+        </w:r>
+      </w:hyperlink>
+      <w:r>
+        <w:t xml:space="preserve">.</w:t>
+      </w:r>
+    </w:p>
+    <w:p>
+      <w:pPr>
+        <w:pStyle w:val="BodyText"/>
+      </w:pPr>
+      <w:r>
+        <w:t xml:space="preserve">In order to produce output documents you will need to install</w:t>
+      </w:r>
+      <w:r>
+        <w:t xml:space="preserve"> </w:t>
+      </w:r>
+      <w:hyperlink r:id="rId73">
+        <w:r>
+          <w:rPr>
+            <w:rStyle w:val="Hyperlink"/>
+          </w:rPr>
+          <w:t xml:space="preserve">Pandoc</w:t>
+        </w:r>
+      </w:hyperlink>
+      <w:r>
+        <w:t xml:space="preserve"> </w:t>
+      </w:r>
+      <w:r>
+        <w:t xml:space="preserve">and also a LaTeX processor such as</w:t>
+      </w:r>
+      <w:r>
+        <w:t xml:space="preserve"> </w:t>
+      </w:r>
+      <w:hyperlink r:id="rId74">
+        <w:r>
+          <w:rPr>
+            <w:rStyle w:val="Hyperlink"/>
+          </w:rPr>
+          <w:t xml:space="preserve">MiKTeX</w:t>
+        </w:r>
+      </w:hyperlink>
+      <w:r>
+        <w:t xml:space="preserve">.</w:t>
+      </w:r>
+    </w:p>
+    <w:p>
+      <w:pPr>
+        <w:pStyle w:val="BodyText"/>
+      </w:pPr>
+      <w:r>
+        <w:t xml:space="preserve">Once you have done this you can create a new</w:t>
+      </w:r>
+      <w:r>
+        <w:t xml:space="preserve"> </w:t>
+      </w:r>
+      <w:r>
+        <w:rPr>
+          <w:i/>
+        </w:rPr>
+        <w:t xml:space="preserve">R-markdown</w:t>
+      </w:r>
+      <w:r>
+        <w:t xml:space="preserve"> </w:t>
+      </w:r>
+      <w:r>
+        <w:t xml:space="preserve">document. Do this by clicking on the</w:t>
+      </w:r>
+      <w:r>
+        <w:t xml:space="preserve"> </w:t>
+      </w:r>
+      <w:r>
+        <w:rPr>
+          <w:b/>
+        </w:rPr>
+        <w:t xml:space="preserve">+</w:t>
+      </w:r>
+      <w:r>
+        <w:t xml:space="preserve"> </w:t>
+      </w:r>
+      <w:r>
+        <w:t xml:space="preserve">drop-down menu on the top right (as in the figure below).</w:t>
+      </w:r>
+    </w:p>
+    <w:p>
+      <w:pPr>
+        <w:pStyle w:val="BodyText"/>
+      </w:pPr>
+      <w:r>
+        <w:drawing>
+          <wp:inline>
+            <wp:extent cx="5334000" cy="4695668"/>
+            <wp:effectExtent b="0" l="0" r="0" t="0"/>
+            <wp:docPr descr="" title="" id="7" name="Picture"/>
+            <a:graphic>
+              <a:graphicData uri="http://schemas.openxmlformats.org/drawingml/2006/picture">
+                <pic:pic>
+                  <pic:nvPicPr>
+                    <pic:cNvPr descr="NewRmarkdown.png" id="8" name="Picture"/>
+                    <pic:cNvPicPr>
+                      <a:picLocks noChangeArrowheads="1" noChangeAspect="1"/>
+                    </pic:cNvPicPr>
+                  </pic:nvPicPr>
+                  <pic:blipFill>
+                    <a:blip r:embed="rId75"/>
+                    <a:stretch>
+                      <a:fillRect/>
+                    </a:stretch>
+                  </pic:blipFill>
+                  <pic:spPr bwMode="auto">
+                    <a:xfrm>
+                      <a:off x="0" y="0"/>
+                      <a:ext cx="5334000" cy="4695668"/>
+                    </a:xfrm>
+                    <a:prstGeom prst="rect">
+                      <a:avLst/>
+                    </a:prstGeom>
+                    <a:noFill/>
+                    <a:ln w="9525">
+                      <a:noFill/>
+                      <a:headEnd/>
+                      <a:tailEnd/>
+                    </a:ln>
+                  </pic:spPr>
+                </pic:pic>
+              </a:graphicData>
+            </a:graphic>
+          </wp:inline>
+        </w:drawing>
+      </w:r>
+    </w:p>
+    <w:p>
+      <w:pPr>
+        <w:pStyle w:val="BodyText"/>
+      </w:pPr>
+      <w:r>
+        <w:t xml:space="preserve">You will then be prompted to enter a document name, author and choose the output type. In this case we choose word.</w:t>
+      </w:r>
+    </w:p>
+    <w:p>
+      <w:pPr>
+        <w:pStyle w:val="BodyText"/>
+      </w:pPr>
+      <w:r>
+        <w:drawing>
+          <wp:inline>
+            <wp:extent cx="5334000" cy="4230147"/>
+            <wp:effectExtent b="0" l="0" r="0" t="0"/>
+            <wp:docPr descr="" title="" id="9" name="Picture"/>
+            <a:graphic>
+              <a:graphicData uri="http://schemas.openxmlformats.org/drawingml/2006/picture">
+                <pic:pic>
+                  <pic:nvPicPr>
+                    <pic:cNvPr descr="NewRmarkdown2.png" id="10" name="Picture"/>
+                    <pic:cNvPicPr>
+                      <a:picLocks noChangeArrowheads="1" noChangeAspect="1"/>
+                    </pic:cNvPicPr>
+                  </pic:nvPicPr>
+                  <pic:blipFill>
+                    <a:blip r:embed="rId76"/>
+                    <a:stretch>
+                      <a:fillRect/>
+                    </a:stretch>
+                  </pic:blipFill>
+                  <pic:spPr bwMode="auto">
+                    <a:xfrm>
+                      <a:off x="0" y="0"/>
+                      <a:ext cx="5334000" cy="4230147"/>
+                    </a:xfrm>
+                    <a:prstGeom prst="rect">
+                      <a:avLst/>
+                    </a:prstGeom>
+                    <a:noFill/>
+                    <a:ln w="9525">
+                      <a:noFill/>
+                      <a:headEnd/>
+                      <a:tailEnd/>
+                    </a:ln>
+                  </pic:spPr>
+                </pic:pic>
+              </a:graphicData>
+            </a:graphic>
+          </wp:inline>
+        </w:drawing>
+      </w:r>
+    </w:p>
+    <w:p>
+      <w:pPr>
+        <w:pStyle w:val="BodyText"/>
+      </w:pPr>
+      <w:r>
+        <w:t xml:space="preserve">Once you push OK, the</w:t>
+      </w:r>
+      <w:r>
+        <w:t xml:space="preserve"> </w:t>
+      </w:r>
+      <w:r>
+        <w:rPr>
+          <w:i/>
+        </w:rPr>
+        <w:t xml:space="preserve">R-markdown</w:t>
+      </w:r>
+      <w:r>
+        <w:t xml:space="preserve"> </w:t>
+      </w:r>
+      <w:r>
+        <w:t xml:space="preserve">document opens and looks similar to an</w:t>
+      </w:r>
+      <w:r>
+        <w:t xml:space="preserve"> </w:t>
+      </w:r>
+      <w:r>
+        <w:rPr>
+          <w:i/>
+        </w:rPr>
+        <w:t xml:space="preserve">R-script</w:t>
+      </w:r>
+      <w:r>
+        <w:t xml:space="preserve">. At the top is the so called YAML header, where the information you entered in the pop-up window appears. Below this is an</w:t>
+      </w:r>
+      <w:r>
+        <w:t xml:space="preserve"> </w:t>
+      </w:r>
+      <w:r>
+        <w:rPr>
+          <w:i/>
+        </w:rPr>
+        <w:t xml:space="preserve">R-code chunk</w:t>
+      </w:r>
+      <w:r>
+        <w:t xml:space="preserve">, which specifies that all the following</w:t>
+      </w:r>
+      <w:r>
+        <w:t xml:space="preserve"> </w:t>
+      </w:r>
+      <w:r>
+        <w:rPr>
+          <w:i/>
+        </w:rPr>
+        <w:t xml:space="preserve">R-code chunks</w:t>
+      </w:r>
+      <w:r>
+        <w:t xml:space="preserve"> </w:t>
+      </w:r>
+      <w:r>
+        <w:t xml:space="preserve">in this</w:t>
+      </w:r>
+      <w:r>
+        <w:t xml:space="preserve"> </w:t>
+      </w:r>
+      <w:r>
+        <w:rPr>
+          <w:i/>
+        </w:rPr>
+        <w:t xml:space="preserve">R-markdown</w:t>
+      </w:r>
+      <w:r>
+        <w:t xml:space="preserve"> </w:t>
+      </w:r>
+      <w:r>
+        <w:t xml:space="preserve">document should be shown (or echoed) in the output word document. If you do not want your code to appear in your final word document, then set echo = FALSE. Below this is some example text and figures, which you can delete.</w:t>
+      </w:r>
+    </w:p>
+    <w:p>
+      <w:pPr>
+        <w:pStyle w:val="BodyText"/>
+      </w:pPr>
+      <w:r>
+        <w:drawing>
+          <wp:inline>
+            <wp:extent cx="5334000" cy="3137170"/>
+            <wp:effectExtent b="0" l="0" r="0" t="0"/>
+            <wp:docPr descr="" title="" id="11" name="Picture"/>
+            <a:graphic>
+              <a:graphicData uri="http://schemas.openxmlformats.org/drawingml/2006/picture">
+                <pic:pic>
+                  <pic:nvPicPr>
+                    <pic:cNvPr descr="NewRmarkdown3.png" id="12" name="Picture"/>
+                    <pic:cNvPicPr>
+                      <a:picLocks noChangeArrowheads="1" noChangeAspect="1"/>
+                    </pic:cNvPicPr>
+                  </pic:nvPicPr>
+                  <pic:blipFill>
+                    <a:blip r:embed="rId77"/>
+                    <a:stretch>
+                      <a:fillRect/>
+                    </a:stretch>
+                  </pic:blipFill>
+                  <pic:spPr bwMode="auto">
+                    <a:xfrm>
+                      <a:off x="0" y="0"/>
+                      <a:ext cx="5334000" cy="3137170"/>
+                    </a:xfrm>
+                    <a:prstGeom prst="rect">
+                      <a:avLst/>
+                    </a:prstGeom>
+                    <a:noFill/>
+                    <a:ln w="9525">
+                      <a:noFill/>
+                      <a:headEnd/>
+                      <a:tailEnd/>
+                    </a:ln>
+                  </pic:spPr>
+                </pic:pic>
+              </a:graphicData>
+            </a:graphic>
+          </wp:inline>
+        </w:drawing>
+      </w:r>
+    </w:p>
+    <w:p>
+      <w:pPr>
+        <w:pStyle w:val="Heading3"/>
+      </w:pPr>
+      <w:bookmarkStart w:id="78" w:name="add-headers-and-text"/>
+      <w:r>
+        <w:t xml:space="preserve">Add headers and text</w:t>
+      </w:r>
+      <w:bookmarkEnd w:id="78"/>
+    </w:p>
+    <w:p>
+      <w:pPr>
+        <w:pStyle w:val="FirstParagraph"/>
+      </w:pPr>
+      <w:r>
+        <w:t xml:space="preserve">To add a header to your document, put a hashtag (#) in front of your text. As in the figure above where it says</w:t>
+      </w:r>
+      <w:r>
+        <w:t xml:space="preserve"> </w:t>
+      </w:r>
+      <w:r>
+        <w:t xml:space="preserve">“</w:t>
+      </w:r>
+      <w:r>
+        <w:t xml:space="preserve">## R Markdown</w:t>
+      </w:r>
+      <w:r>
+        <w:t xml:space="preserve">”</w:t>
+      </w:r>
+      <w:r>
+        <w:t xml:space="preserve">, the text will turn blue. A single hashtag will give you a header, with subsequent hashtags producing subheadings. See this</w:t>
+      </w:r>
+      <w:r>
+        <w:t xml:space="preserve"> </w:t>
+      </w:r>
+      <w:hyperlink r:id="rId79">
+        <w:r>
+          <w:rPr>
+            <w:rStyle w:val="Hyperlink"/>
+          </w:rPr>
+          <w:t xml:space="preserve">R-studio cheeatsheet</w:t>
+        </w:r>
+      </w:hyperlink>
+      <w:r>
+        <w:t xml:space="preserve"> </w:t>
+      </w:r>
+      <w:r>
+        <w:t xml:space="preserve">for details and other useful syntax.</w:t>
+      </w:r>
+    </w:p>
+    <w:p>
+      <w:pPr>
+        <w:pStyle w:val="BodyText"/>
+      </w:pPr>
+      <w:r>
+        <w:t xml:space="preserve">Try to add the following text to your</w:t>
+      </w:r>
+      <w:r>
+        <w:t xml:space="preserve"> </w:t>
+      </w:r>
+      <w:r>
+        <w:rPr>
+          <w:i/>
+        </w:rPr>
+        <w:t xml:space="preserve">R-markdown</w:t>
+      </w:r>
+      <w:r>
+        <w:t xml:space="preserve"> </w:t>
+      </w:r>
+      <w:r>
+        <w:t xml:space="preserve">document with appropriate headings, subheadings and italics:</w:t>
+      </w:r>
+    </w:p>
+    <w:p>
+      <w:pPr>
+        <w:pStyle w:val="BodyText"/>
+      </w:pPr>
+      <w:r>
+        <w:br w:type="page"/>
+      </w:r>
+    </w:p>
+    <w:p>
+      <w:pPr>
         <w:pStyle w:val="Heading1"/>
       </w:pPr>
-      <w:bookmarkStart w:id="69" w:name="appendix"/>
+      <w:bookmarkStart w:id="80" w:name="background-1"/>
+      <w:r>
+        <w:t xml:space="preserve">Background</w:t>
+      </w:r>
+      <w:bookmarkEnd w:id="80"/>
+    </w:p>
+    <w:p>
+      <w:pPr>
+        <w:pStyle w:val="FirstParagraph"/>
+      </w:pPr>
+      <w:r>
+        <w:t xml:space="preserve">Cryptosporidium is a protozoal parasite that causes a diarrhoeal illness in humans known as cryptosporidiosis. It is transmitted by the faeco-oral route, with both animals and humans serving as potential reservoirs. Cryptosporidiosis is a notifiable disease in many countries across the world.</w:t>
+      </w:r>
+      <w:r>
+        <w:t xml:space="preserve"> </w:t>
+      </w:r>
+      <w:r>
+        <w:t xml:space="preserve">This report investigated cryptosporidium incidence in 2015 from surveillance data in Country X.</w:t>
+      </w:r>
+    </w:p>
+    <w:p>
+      <w:pPr>
+        <w:pStyle w:val="Heading1"/>
+      </w:pPr>
+      <w:bookmarkStart w:id="81" w:name="methods"/>
+      <w:r>
+        <w:t xml:space="preserve">Methods</w:t>
+      </w:r>
+      <w:bookmarkEnd w:id="81"/>
+    </w:p>
+    <w:p>
+      <w:pPr>
+        <w:pStyle w:val="Heading2"/>
+      </w:pPr>
+      <w:bookmarkStart w:id="82" w:name="data-aquisition-and-structure"/>
+      <w:r>
+        <w:t xml:space="preserve">Data aquisition and structure</w:t>
+      </w:r>
+      <w:bookmarkEnd w:id="82"/>
+    </w:p>
+    <w:p>
+      <w:pPr>
+        <w:pStyle w:val="FirstParagraph"/>
+      </w:pPr>
+      <w:r>
+        <w:t xml:space="preserve">Routinely reported national surveillance data was used for analysis. This covered the years from 2004-2015 for the whole of Country X.</w:t>
+      </w:r>
+    </w:p>
+    <w:p>
+      <w:pPr>
+        <w:pStyle w:val="BodyText"/>
+      </w:pPr>
+      <w:r>
+        <w:t xml:space="preserve">The data was case-based and thus one record designated one case of Cryptosporidium. Information on species (e.g.</w:t>
+      </w:r>
+      <w:r>
+        <w:t xml:space="preserve"> </w:t>
+      </w:r>
+      <w:r>
+        <w:rPr>
+          <w:i/>
+        </w:rPr>
+        <w:t xml:space="preserve">C. parvum</w:t>
+      </w:r>
+      <w:r>
+        <w:t xml:space="preserve">,</w:t>
+      </w:r>
+      <w:r>
+        <w:t xml:space="preserve"> </w:t>
+      </w:r>
+      <w:r>
+        <w:rPr>
+          <w:i/>
+        </w:rPr>
+        <w:t xml:space="preserve">C. hominis</w:t>
+      </w:r>
+      <w:r>
+        <w:t xml:space="preserve">, etc.) was not available in this dataset in country X. Due to funding restrictions, routine speciation of samples was stopped in most laboratories in country X.</w:t>
+      </w:r>
+    </w:p>
+    <w:p>
+      <w:pPr>
+        <w:pStyle w:val="BodyText"/>
+      </w:pPr>
+      <w:r>
+        <w:t xml:space="preserve">Denominator data was sourced from the office of national statistics in Country X. These population counts were available from the year 2011 and broken down by region and age group.</w:t>
+      </w:r>
+    </w:p>
+    <w:p>
+      <w:pPr>
+        <w:pStyle w:val="Heading2"/>
+      </w:pPr>
+      <w:bookmarkStart w:id="83" w:name="data-analysis"/>
+      <w:r>
+        <w:t xml:space="preserve">Data analysis</w:t>
+      </w:r>
+      <w:bookmarkEnd w:id="83"/>
+    </w:p>
+    <w:p>
+      <w:pPr>
+        <w:pStyle w:val="FirstParagraph"/>
+      </w:pPr>
+      <w:r>
+        <w:t xml:space="preserve">Using poisson regression, we calculated incidence rate ratios with corresponding 95% confidence intervals and p-values for three analyses. First comparing all years available using 2015 as a reference. Second, between the average of 2012-2014 and 2015. Finally, between urban and rural areas for 2015.</w:t>
+      </w:r>
+    </w:p>
+    <w:p>
+      <w:pPr>
+        <w:pStyle w:val="BodyText"/>
+      </w:pPr>
+      <w:r>
+        <w:br w:type="page"/>
+      </w:r>
+    </w:p>
+    <w:p>
+      <w:pPr>
+        <w:pStyle w:val="Heading3"/>
+      </w:pPr>
+      <w:bookmarkStart w:id="84" w:name="adding-code-and-output"/>
+      <w:r>
+        <w:t xml:space="preserve">Adding code and output</w:t>
+      </w:r>
+      <w:bookmarkEnd w:id="84"/>
+    </w:p>
+    <w:p>
+      <w:pPr>
+        <w:pStyle w:val="FirstParagraph"/>
+      </w:pPr>
+      <w:r>
+        <w:t xml:space="preserve">To insert a chunk of code to your</w:t>
+      </w:r>
+      <w:r>
+        <w:t xml:space="preserve"> </w:t>
+      </w:r>
+      <w:r>
+        <w:rPr>
+          <w:i/>
+        </w:rPr>
+        <w:t xml:space="preserve">R-markdown</w:t>
+      </w:r>
+      <w:r>
+        <w:t xml:space="preserve"> </w:t>
+      </w:r>
+      <w:r>
+        <w:t xml:space="preserve">document, click on the insert button and choose</w:t>
+      </w:r>
+      <w:r>
+        <w:t xml:space="preserve"> </w:t>
+      </w:r>
+      <w:r>
+        <w:rPr>
+          <w:i/>
+        </w:rPr>
+        <w:t xml:space="preserve">R</w:t>
+      </w:r>
+      <w:r>
+        <w:t xml:space="preserve"> </w:t>
+      </w:r>
+      <w:r>
+        <w:t xml:space="preserve">(as in the figure below). Alternatively you can type Ctrl+Alt+I as a keyboard shortcut.</w:t>
+      </w:r>
+    </w:p>
+    <w:p>
+      <w:pPr>
+        <w:pStyle w:val="BodyText"/>
+      </w:pPr>
+      <w:r>
+        <w:drawing>
+          <wp:inline>
+            <wp:extent cx="5334000" cy="2150675"/>
+            <wp:effectExtent b="0" l="0" r="0" t="0"/>
+            <wp:docPr descr="" title="" id="13" name="Picture"/>
+            <a:graphic>
+              <a:graphicData uri="http://schemas.openxmlformats.org/drawingml/2006/picture">
+                <pic:pic>
+                  <pic:nvPicPr>
+                    <pic:cNvPr descr="NewRmarkdown4.png" id="14" name="Picture"/>
+                    <pic:cNvPicPr>
+                      <a:picLocks noChangeArrowheads="1" noChangeAspect="1"/>
+                    </pic:cNvPicPr>
+                  </pic:nvPicPr>
+                  <pic:blipFill>
+                    <a:blip r:embed="rId85"/>
+                    <a:stretch>
+                      <a:fillRect/>
+                    </a:stretch>
+                  </pic:blipFill>
+                  <pic:spPr bwMode="auto">
+                    <a:xfrm>
+                      <a:off x="0" y="0"/>
+                      <a:ext cx="5334000" cy="2150675"/>
+                    </a:xfrm>
+                    <a:prstGeom prst="rect">
+                      <a:avLst/>
+                    </a:prstGeom>
+                    <a:noFill/>
+                    <a:ln w="9525">
+                      <a:noFill/>
+                      <a:headEnd/>
+                      <a:tailEnd/>
+                    </a:ln>
+                  </pic:spPr>
+                </pic:pic>
+              </a:graphicData>
+            </a:graphic>
+          </wp:inline>
+        </w:drawing>
+      </w:r>
+    </w:p>
+    <w:p>
+      <w:pPr>
+        <w:pStyle w:val="BodyText"/>
+      </w:pPr>
+      <w:r>
+        <w:t xml:space="preserve">You might at this point want to load the</w:t>
+      </w:r>
+      <w:r>
+        <w:t xml:space="preserve"> </w:t>
+      </w:r>
+      <w:r>
+        <w:rPr>
+          <w:i/>
+        </w:rPr>
+        <w:t xml:space="preserve">knitr</w:t>
+      </w:r>
+      <w:r>
+        <w:t xml:space="preserve"> </w:t>
+      </w:r>
+      <w:r>
+        <w:t xml:space="preserve">package, which allows you to output nice tables from a data frame. You can specify at the top of the chunk that you do not want to echo the code in your output as well as surpressing warnings and messages from loading the package. Within the</w:t>
+      </w:r>
+      <w:r>
+        <w:t xml:space="preserve"> </w:t>
+      </w:r>
+      <w:r>
+        <w:rPr>
+          <w:i/>
+        </w:rPr>
+        <w:t xml:space="preserve">R</w:t>
+      </w:r>
+      <w:r>
+        <w:t xml:space="preserve"> </w:t>
+      </w:r>
+      <w:r>
+        <w:t xml:space="preserve">code chunk, you can comment and code exactly the same way as in</w:t>
+      </w:r>
+      <w:r>
+        <w:t xml:space="preserve"> </w:t>
+      </w:r>
+      <w:r>
+        <w:rPr>
+          <w:i/>
+        </w:rPr>
+        <w:t xml:space="preserve">R-scripts</w:t>
+      </w:r>
+      <w:r>
+        <w:t xml:space="preserve">. You also need to load packages that you require for analysis (e.g.</w:t>
+      </w:r>
+      <w:r>
+        <w:t xml:space="preserve"> </w:t>
+      </w:r>
+      <w:r>
+        <w:t xml:space="preserve">“</w:t>
+      </w:r>
+      <w:r>
+        <w:t xml:space="preserve">broom</w:t>
+      </w:r>
+      <w:r>
+        <w:t xml:space="preserve">”</w:t>
+      </w:r>
+      <w:r>
+        <w:t xml:space="preserve"> </w:t>
+      </w:r>
+      <w:r>
+        <w:t xml:space="preserve">for this section).</w:t>
+      </w:r>
+    </w:p>
+    <w:p>
+      <w:pPr>
+        <w:pStyle w:val="BodyText"/>
+      </w:pPr>
+      <w:r>
+        <w:drawing>
+          <wp:inline>
+            <wp:extent cx="5334000" cy="387531"/>
+            <wp:effectExtent b="0" l="0" r="0" t="0"/>
+            <wp:docPr descr="" title="" id="15" name="Picture"/>
+            <a:graphic>
+              <a:graphicData uri="http://schemas.openxmlformats.org/drawingml/2006/picture">
+                <pic:pic>
+                  <pic:nvPicPr>
+                    <pic:cNvPr descr="NewRmarkdown5.png" id="16" name="Picture"/>
+                    <pic:cNvPicPr>
+                      <a:picLocks noChangeArrowheads="1" noChangeAspect="1"/>
+                    </pic:cNvPicPr>
+                  </pic:nvPicPr>
+                  <pic:blipFill>
+                    <a:blip r:embed="rId86"/>
+                    <a:stretch>
+                      <a:fillRect/>
+                    </a:stretch>
+                  </pic:blipFill>
+                  <pic:spPr bwMode="auto">
+                    <a:xfrm>
+                      <a:off x="0" y="0"/>
+                      <a:ext cx="5334000" cy="387531"/>
+                    </a:xfrm>
+                    <a:prstGeom prst="rect">
+                      <a:avLst/>
+                    </a:prstGeom>
+                    <a:noFill/>
+                    <a:ln w="9525">
+                      <a:noFill/>
+                      <a:headEnd/>
+                      <a:tailEnd/>
+                    </a:ln>
+                  </pic:spPr>
+                </pic:pic>
+              </a:graphicData>
+            </a:graphic>
+          </wp:inline>
+        </w:drawing>
+      </w:r>
+    </w:p>
+    <w:p>
+      <w:pPr>
+        <w:pStyle w:val="BodyText"/>
+      </w:pPr>
+      <w:r>
+        <w:t xml:space="preserve">In between code chunks you can continue to add appropriate headers and text (e.g. add results and describe your tables). You can now add a coad chunk with the code from question 7.</w:t>
+      </w:r>
+    </w:p>
+    <w:p>
+      <w:pPr>
+        <w:pStyle w:val="SourceCode"/>
+      </w:pPr>
+      <w:r>
+        <w:rPr>
+          <w:rStyle w:val="CommentTok"/>
+        </w:rPr>
+        <w:t xml:space="preserve">#### Reading in datasets ####</w:t>
+      </w:r>
+      <w:r>
+        <w:br w:type="textWrapping"/>
+      </w:r>
+      <w:r>
+        <w:br w:type="textWrapping"/>
+      </w:r>
+      <w:r>
+        <w:rPr>
+          <w:rStyle w:val="CommentTok"/>
+        </w:rPr>
+        <w:t xml:space="preserve">#load your cleaned dataset</w:t>
+      </w:r>
+      <w:r>
+        <w:br w:type="textWrapping"/>
+      </w:r>
+      <w:r>
+        <w:rPr>
+          <w:rStyle w:val="KeywordTok"/>
+        </w:rPr>
+        <w:t xml:space="preserve">load</w:t>
+      </w:r>
+      <w:r>
+        <w:rPr>
+          <w:rStyle w:val="NormalTok"/>
+        </w:rPr>
+        <w:t xml:space="preserve">(</w:t>
+      </w:r>
+      <w:r>
+        <w:rPr>
+          <w:rStyle w:val="StringTok"/>
+        </w:rPr>
+        <w:t xml:space="preserve">"cryptoyear.Rda"</w:t>
+      </w:r>
+      <w:r>
+        <w:rPr>
+          <w:rStyle w:val="NormalTok"/>
+        </w:rPr>
+        <w:t xml:space="preserve">)</w:t>
+      </w:r>
+      <w:r>
+        <w:br w:type="textWrapping"/>
+      </w:r>
+      <w:r>
+        <w:br w:type="textWrapping"/>
+      </w:r>
+      <w:r>
+        <w:br w:type="textWrapping"/>
+      </w:r>
+      <w:r>
+        <w:rPr>
+          <w:rStyle w:val="CommentTok"/>
+        </w:rPr>
+        <w:t xml:space="preserve">#### Incidence rate ratios of all years compared to 2015 data </w:t>
+      </w:r>
+      <w:r>
+        <w:rPr>
+          <w:rStyle w:val="AlertTok"/>
+        </w:rPr>
+        <w:t xml:space="preserve">###</w:t>
+      </w:r>
+      <w:r>
+        <w:rPr>
+          <w:rStyle w:val="CommentTok"/>
+        </w:rPr>
+        <w:t xml:space="preserve"> </w:t>
+      </w:r>
+      <w:r>
+        <w:br w:type="textWrapping"/>
+      </w:r>
+      <w:r>
+        <w:br w:type="textWrapping"/>
+      </w:r>
+      <w:r>
+        <w:rPr>
+          <w:rStyle w:val="CommentTok"/>
+        </w:rPr>
+        <w:t xml:space="preserve"># change 2015 to reference group using relevel function</w:t>
+      </w:r>
+      <w:r>
+        <w:br w:type="textWrapping"/>
+      </w:r>
+      <w:r>
+        <w:rPr>
+          <w:rStyle w:val="NormalTok"/>
+        </w:rPr>
+        <w:t xml:space="preserve">cryptoyear</w:t>
+      </w:r>
+      <w:r>
+        <w:rPr>
+          <w:rStyle w:val="OperatorTok"/>
+        </w:rPr>
+        <w:t xml:space="preserve">$</w:t>
+      </w:r>
+      <w:r>
+        <w:rPr>
+          <w:rStyle w:val="NormalTok"/>
+        </w:rPr>
+        <w:t xml:space="preserve">year &lt;-</w:t>
+      </w:r>
+      <w:r>
+        <w:rPr>
+          <w:rStyle w:val="StringTok"/>
+        </w:rPr>
+        <w:t xml:space="preserve"> </w:t>
+      </w:r>
+      <w:r>
+        <w:rPr>
+          <w:rStyle w:val="KeywordTok"/>
+        </w:rPr>
+        <w:t xml:space="preserve">relevel</w:t>
+      </w:r>
+      <w:r>
+        <w:rPr>
+          <w:rStyle w:val="NormalTok"/>
+        </w:rPr>
+        <w:t xml:space="preserve">(</w:t>
+      </w:r>
+      <w:r>
+        <w:rPr>
+          <w:rStyle w:val="KeywordTok"/>
+        </w:rPr>
+        <w:t xml:space="preserve">factor</w:t>
+      </w:r>
+      <w:r>
+        <w:rPr>
+          <w:rStyle w:val="NormalTok"/>
+        </w:rPr>
+        <w:t xml:space="preserve">(cryptoyear</w:t>
+      </w:r>
+      <w:r>
+        <w:rPr>
+          <w:rStyle w:val="OperatorTok"/>
+        </w:rPr>
+        <w:t xml:space="preserve">$</w:t>
+      </w:r>
+      <w:r>
+        <w:rPr>
+          <w:rStyle w:val="NormalTok"/>
+        </w:rPr>
+        <w:t xml:space="preserve">year), </w:t>
+      </w:r>
+      <w:r>
+        <w:rPr>
+          <w:rStyle w:val="DataTypeTok"/>
+        </w:rPr>
+        <w:t xml:space="preserve">ref =</w:t>
+      </w:r>
+      <w:r>
+        <w:rPr>
+          <w:rStyle w:val="NormalTok"/>
+        </w:rPr>
+        <w:t xml:space="preserve"> </w:t>
+      </w:r>
+      <w:r>
+        <w:rPr>
+          <w:rStyle w:val="StringTok"/>
+        </w:rPr>
+        <w:t xml:space="preserve">"2015"</w:t>
+      </w:r>
+      <w:r>
+        <w:rPr>
+          <w:rStyle w:val="NormalTok"/>
+        </w:rPr>
+        <w:t xml:space="preserve">)</w:t>
+      </w:r>
+      <w:r>
+        <w:br w:type="textWrapping"/>
+      </w:r>
+      <w:r>
+        <w:br w:type="textWrapping"/>
+      </w:r>
+      <w:r>
+        <w:rPr>
+          <w:rStyle w:val="CommentTok"/>
+        </w:rPr>
+        <w:t xml:space="preserve"># run poisson regression of counts by year</w:t>
+      </w:r>
+      <w:r>
+        <w:br w:type="textWrapping"/>
+      </w:r>
+      <w:r>
+        <w:rPr>
+          <w:rStyle w:val="NormalTok"/>
+        </w:rPr>
+        <w:t xml:space="preserve">model1 &lt;-</w:t>
+      </w:r>
+      <w:r>
+        <w:rPr>
+          <w:rStyle w:val="StringTok"/>
+        </w:rPr>
+        <w:t xml:space="preserve"> </w:t>
+      </w:r>
+      <w:r>
+        <w:rPr>
+          <w:rStyle w:val="KeywordTok"/>
+        </w:rPr>
+        <w:t xml:space="preserve">glm</w:t>
+      </w:r>
+      <w:r>
+        <w:rPr>
+          <w:rStyle w:val="NormalTok"/>
+        </w:rPr>
+        <w:t xml:space="preserve">(count </w:t>
+      </w:r>
+      <w:r>
+        <w:rPr>
+          <w:rStyle w:val="OperatorTok"/>
+        </w:rPr>
+        <w:t xml:space="preserve">~</w:t>
+      </w:r>
+      <w:r>
+        <w:rPr>
+          <w:rStyle w:val="StringTok"/>
+        </w:rPr>
+        <w:t xml:space="preserve"> </w:t>
+      </w:r>
+      <w:r>
+        <w:rPr>
+          <w:rStyle w:val="NormalTok"/>
+        </w:rPr>
+        <w:t xml:space="preserve">year , </w:t>
+      </w:r>
+      <w:r>
+        <w:br w:type="textWrapping"/>
+      </w:r>
+      <w:r>
+        <w:rPr>
+          <w:rStyle w:val="NormalTok"/>
+        </w:rPr>
+        <w:t xml:space="preserve">              </w:t>
+      </w:r>
+      <w:r>
+        <w:rPr>
+          <w:rStyle w:val="DataTypeTok"/>
+        </w:rPr>
+        <w:t xml:space="preserve">family =</w:t>
+      </w:r>
+      <w:r>
+        <w:rPr>
+          <w:rStyle w:val="NormalTok"/>
+        </w:rPr>
+        <w:t xml:space="preserve"> </w:t>
+      </w:r>
+      <w:r>
+        <w:rPr>
+          <w:rStyle w:val="KeywordTok"/>
+        </w:rPr>
+        <w:t xml:space="preserve">poisson</w:t>
+      </w:r>
+      <w:r>
+        <w:rPr>
+          <w:rStyle w:val="NormalTok"/>
+        </w:rPr>
+        <w:t xml:space="preserve">(</w:t>
+      </w:r>
+      <w:r>
+        <w:rPr>
+          <w:rStyle w:val="DataTypeTok"/>
+        </w:rPr>
+        <w:t xml:space="preserve">link =</w:t>
+      </w:r>
+      <w:r>
+        <w:rPr>
+          <w:rStyle w:val="NormalTok"/>
+        </w:rPr>
+        <w:t xml:space="preserve"> </w:t>
+      </w:r>
+      <w:r>
+        <w:rPr>
+          <w:rStyle w:val="StringTok"/>
+        </w:rPr>
+        <w:t xml:space="preserve">"log"</w:t>
+      </w:r>
+      <w:r>
+        <w:rPr>
+          <w:rStyle w:val="NormalTok"/>
+        </w:rPr>
+        <w:t xml:space="preserve">), </w:t>
+      </w:r>
+      <w:r>
+        <w:br w:type="textWrapping"/>
+      </w:r>
+      <w:r>
+        <w:rPr>
+          <w:rStyle w:val="NormalTok"/>
+        </w:rPr>
+        <w:t xml:space="preserve">              </w:t>
+      </w:r>
+      <w:r>
+        <w:rPr>
+          <w:rStyle w:val="DataTypeTok"/>
+        </w:rPr>
+        <w:t xml:space="preserve">data =</w:t>
+      </w:r>
+      <w:r>
+        <w:rPr>
+          <w:rStyle w:val="NormalTok"/>
+        </w:rPr>
+        <w:t xml:space="preserve"> cryptoyear, </w:t>
+      </w:r>
+      <w:r>
+        <w:rPr>
+          <w:rStyle w:val="DataTypeTok"/>
+        </w:rPr>
+        <w:t xml:space="preserve">offset =</w:t>
+      </w:r>
+      <w:r>
+        <w:rPr>
+          <w:rStyle w:val="NormalTok"/>
+        </w:rPr>
+        <w:t xml:space="preserve"> </w:t>
+      </w:r>
+      <w:r>
+        <w:rPr>
+          <w:rStyle w:val="KeywordTok"/>
+        </w:rPr>
+        <w:t xml:space="preserve">log</w:t>
+      </w:r>
+      <w:r>
+        <w:rPr>
+          <w:rStyle w:val="NormalTok"/>
+        </w:rPr>
+        <w:t xml:space="preserve">(den_reg))</w:t>
+      </w:r>
+      <w:r>
+        <w:br w:type="textWrapping"/>
+      </w:r>
+      <w:r>
+        <w:br w:type="textWrapping"/>
+      </w:r>
+      <w:r>
+        <w:rPr>
+          <w:rStyle w:val="CommentTok"/>
+        </w:rPr>
+        <w:t xml:space="preserve"># use the tidy function from broom package to simplify the regression output</w:t>
+      </w:r>
+      <w:r>
+        <w:br w:type="textWrapping"/>
+      </w:r>
+      <w:r>
+        <w:rPr>
+          <w:rStyle w:val="NormalTok"/>
+        </w:rPr>
+        <w:t xml:space="preserve">model1clean &lt;-</w:t>
+      </w:r>
+      <w:r>
+        <w:rPr>
+          <w:rStyle w:val="StringTok"/>
+        </w:rPr>
+        <w:t xml:space="preserve"> </w:t>
+      </w:r>
+      <w:r>
+        <w:rPr>
+          <w:rStyle w:val="KeywordTok"/>
+        </w:rPr>
+        <w:t xml:space="preserve">tidy</w:t>
+      </w:r>
+      <w:r>
+        <w:rPr>
+          <w:rStyle w:val="NormalTok"/>
+        </w:rPr>
+        <w:t xml:space="preserve">(model1, </w:t>
+      </w:r>
+      <w:r>
+        <w:rPr>
+          <w:rStyle w:val="DataTypeTok"/>
+        </w:rPr>
+        <w:t xml:space="preserve">exponentiate =</w:t>
+      </w:r>
+      <w:r>
+        <w:rPr>
+          <w:rStyle w:val="NormalTok"/>
+        </w:rPr>
+        <w:t xml:space="preserve"> </w:t>
+      </w:r>
+      <w:r>
+        <w:rPr>
+          <w:rStyle w:val="OtherTok"/>
+        </w:rPr>
+        <w:t xml:space="preserve">TRUE</w:t>
+      </w:r>
+      <w:r>
+        <w:rPr>
+          <w:rStyle w:val="NormalTok"/>
+        </w:rPr>
+        <w:t xml:space="preserve">, </w:t>
+      </w:r>
+      <w:r>
+        <w:rPr>
+          <w:rStyle w:val="DataTypeTok"/>
+        </w:rPr>
+        <w:t xml:space="preserve">conf.int =</w:t>
+      </w:r>
+      <w:r>
+        <w:rPr>
+          <w:rStyle w:val="NormalTok"/>
+        </w:rPr>
+        <w:t xml:space="preserve"> </w:t>
+      </w:r>
+      <w:r>
+        <w:rPr>
+          <w:rStyle w:val="OtherTok"/>
+        </w:rPr>
+        <w:t xml:space="preserve">TRUE</w:t>
+      </w:r>
+      <w:r>
+        <w:rPr>
+          <w:rStyle w:val="NormalTok"/>
+        </w:rPr>
+        <w:t xml:space="preserve">)</w:t>
+      </w:r>
+    </w:p>
+    <w:p>
+      <w:pPr>
+        <w:pStyle w:val="FirstParagraph"/>
+      </w:pPr>
+      <w:r>
+        <w:t xml:space="preserve">Then once you have your clean data frame with results, you can pass this through the</w:t>
+      </w:r>
+      <w:r>
+        <w:t xml:space="preserve"> </w:t>
+      </w:r>
+      <w:r>
+        <w:rPr>
+          <w:i/>
+        </w:rPr>
+        <w:t xml:space="preserve">kable</w:t>
+      </w:r>
+      <w:r>
+        <w:t xml:space="preserve"> </w:t>
+      </w:r>
+      <w:r>
+        <w:t xml:space="preserve">function from the</w:t>
+      </w:r>
+      <w:r>
+        <w:t xml:space="preserve"> </w:t>
+      </w:r>
+      <w:r>
+        <w:rPr>
+          <w:i/>
+        </w:rPr>
+        <w:t xml:space="preserve">knitr</w:t>
+      </w:r>
+      <w:r>
+        <w:t xml:space="preserve"> </w:t>
+      </w:r>
+      <w:r>
+        <w:t xml:space="preserve">package to get a nice table in your word document.</w:t>
+      </w:r>
+    </w:p>
+    <w:p>
+      <w:pPr>
+        <w:pStyle w:val="SourceCode"/>
+      </w:pPr>
+      <w:r>
+        <w:rPr>
+          <w:rStyle w:val="CommentTok"/>
+        </w:rPr>
+        <w:t xml:space="preserve">#clean output table of model</w:t>
+      </w:r>
+      <w:r>
+        <w:br w:type="textWrapping"/>
+      </w:r>
+      <w:r>
+        <w:rPr>
+          <w:rStyle w:val="KeywordTok"/>
+        </w:rPr>
+        <w:t xml:space="preserve">kable</w:t>
+      </w:r>
+      <w:r>
+        <w:rPr>
+          <w:rStyle w:val="NormalTok"/>
+        </w:rPr>
+        <w:t xml:space="preserve">(model1clean)</w:t>
+      </w:r>
+    </w:p>
+    <w:tbl>
+      <w:tblPr>
+        <w:tblStyle w:val="Table"/>
+        <w:tblW w:type="pct" w:w="0.0"/>
+        <w:tblLook w:firstRow="1"/>
+      </w:tblPr>
+      <w:tblGrid/>
+      <w:tr>
+        <w:trPr>
+          <w:cnfStyle w:firstRow="1"/>
+        </w:trPr>
+        <w:tc>
+          <w:tcPr>
+            <w:tcBorders>
+              <w:bottom w:val="single"/>
+            </w:tcBorders>
+            <w:vAlign w:val="bottom"/>
+          </w:tcPr>
+          <w:p>
+            <w:pPr>
+              <w:pStyle w:val="Compact"/>
+              <w:jc w:val="left"/>
+            </w:pPr>
+            <w:r>
+              <w:t xml:space="preserve">term</w:t>
+            </w:r>
+          </w:p>
+        </w:tc>
+        <w:tc>
+          <w:tcPr>
+            <w:tcBorders>
+              <w:bottom w:val="single"/>
+            </w:tcBorders>
+            <w:vAlign w:val="bottom"/>
+          </w:tcPr>
+          <w:p>
+            <w:pPr>
+              <w:pStyle w:val="Compact"/>
+              <w:jc w:val="right"/>
+            </w:pPr>
+            <w:r>
+              <w:t xml:space="preserve">estimate</w:t>
+            </w:r>
+          </w:p>
+        </w:tc>
+        <w:tc>
+          <w:tcPr>
+            <w:tcBorders>
+              <w:bottom w:val="single"/>
+            </w:tcBorders>
+            <w:vAlign w:val="bottom"/>
+          </w:tcPr>
+          <w:p>
+            <w:pPr>
+              <w:pStyle w:val="Compact"/>
+              <w:jc w:val="right"/>
+            </w:pPr>
+            <w:r>
+              <w:t xml:space="preserve">std.error</w:t>
+            </w:r>
+          </w:p>
+        </w:tc>
+        <w:tc>
+          <w:tcPr>
+            <w:tcBorders>
+              <w:bottom w:val="single"/>
+            </w:tcBorders>
+            <w:vAlign w:val="bottom"/>
+          </w:tcPr>
+          <w:p>
+            <w:pPr>
+              <w:pStyle w:val="Compact"/>
+              <w:jc w:val="right"/>
+            </w:pPr>
+            <w:r>
+              <w:t xml:space="preserve">statistic</w:t>
+            </w:r>
+          </w:p>
+        </w:tc>
+        <w:tc>
+          <w:tcPr>
+            <w:tcBorders>
+              <w:bottom w:val="single"/>
+            </w:tcBorders>
+            <w:vAlign w:val="bottom"/>
+          </w:tcPr>
+          <w:p>
+            <w:pPr>
+              <w:pStyle w:val="Compact"/>
+              <w:jc w:val="right"/>
+            </w:pPr>
+            <w:r>
+              <w:t xml:space="preserve">p.value</w:t>
+            </w:r>
+          </w:p>
+        </w:tc>
+        <w:tc>
+          <w:tcPr>
+            <w:tcBorders>
+              <w:bottom w:val="single"/>
+            </w:tcBorders>
+            <w:vAlign w:val="bottom"/>
+          </w:tcPr>
+          <w:p>
+            <w:pPr>
+              <w:pStyle w:val="Compact"/>
+              <w:jc w:val="right"/>
+            </w:pPr>
+            <w:r>
+              <w:t xml:space="preserve">conf.low</w:t>
+            </w:r>
+          </w:p>
+        </w:tc>
+        <w:tc>
+          <w:tcPr>
+            <w:tcBorders>
+              <w:bottom w:val="single"/>
+            </w:tcBorders>
+            <w:vAlign w:val="bottom"/>
+          </w:tcPr>
+          <w:p>
+            <w:pPr>
+              <w:pStyle w:val="Compact"/>
+              <w:jc w:val="right"/>
+            </w:pPr>
+            <w:r>
+              <w:t xml:space="preserve">conf.high</w:t>
+            </w:r>
+          </w:p>
+        </w:tc>
+      </w:tr>
+      <w:tr>
+        <w:tc>
+          <w:p>
+            <w:pPr>
+              <w:pStyle w:val="Compact"/>
+              <w:jc w:val="left"/>
+            </w:pPr>
+            <w:r>
+              <w:t xml:space="preserve">(Intercept)</w:t>
+            </w:r>
+          </w:p>
+        </w:tc>
+        <w:tc>
+          <w:p>
+            <w:pPr>
+              <w:pStyle w:val="Compact"/>
+              <w:jc w:val="right"/>
+            </w:pPr>
+            <w:r>
+              <w:t xml:space="preserve">0.0000906</w:t>
+            </w:r>
+          </w:p>
+        </w:tc>
+        <w:tc>
+          <w:p>
+            <w:pPr>
+              <w:pStyle w:val="Compact"/>
+              <w:jc w:val="right"/>
+            </w:pPr>
+            <w:r>
+              <w:t xml:space="preserve">0.0506370</w:t>
+            </w:r>
+          </w:p>
+        </w:tc>
+        <w:tc>
+          <w:p>
+            <w:pPr>
+              <w:pStyle w:val="Compact"/>
+              <w:jc w:val="right"/>
+            </w:pPr>
+            <w:r>
+              <w:t xml:space="preserve">-183.8446688</w:t>
+            </w:r>
+          </w:p>
+        </w:tc>
+        <w:tc>
+          <w:p>
+            <w:pPr>
+              <w:pStyle w:val="Compact"/>
+              <w:jc w:val="right"/>
+            </w:pPr>
+            <w:r>
+              <w:t xml:space="preserve">0.0000000</w:t>
+            </w:r>
+          </w:p>
+        </w:tc>
+        <w:tc>
+          <w:p>
+            <w:pPr>
+              <w:pStyle w:val="Compact"/>
+              <w:jc w:val="right"/>
+            </w:pPr>
+            <w:r>
+              <w:t xml:space="preserve">0.0000819</w:t>
+            </w:r>
+          </w:p>
+        </w:tc>
+        <w:tc>
+          <w:p>
+            <w:pPr>
+              <w:pStyle w:val="Compact"/>
+              <w:jc w:val="right"/>
+            </w:pPr>
+            <w:r>
+              <w:t xml:space="preserve">0.0000999</w:t>
+            </w:r>
+          </w:p>
+        </w:tc>
+      </w:tr>
+      <w:tr>
+        <w:tc>
+          <w:p>
+            <w:pPr>
+              <w:pStyle w:val="Compact"/>
+              <w:jc w:val="left"/>
+            </w:pPr>
+            <w:r>
+              <w:t xml:space="preserve">year2004</w:t>
+            </w:r>
+          </w:p>
+        </w:tc>
+        <w:tc>
+          <w:p>
+            <w:pPr>
+              <w:pStyle w:val="Compact"/>
+              <w:jc w:val="right"/>
+            </w:pPr>
+            <w:r>
+              <w:t xml:space="preserve">0.9205128</w:t>
+            </w:r>
+          </w:p>
+        </w:tc>
+        <w:tc>
+          <w:p>
+            <w:pPr>
+              <w:pStyle w:val="Compact"/>
+              <w:jc w:val="right"/>
+            </w:pPr>
+            <w:r>
+              <w:t xml:space="preserve">0.0731411</w:t>
+            </w:r>
+          </w:p>
+        </w:tc>
+        <w:tc>
+          <w:p>
+            <w:pPr>
+              <w:pStyle w:val="Compact"/>
+              <w:jc w:val="right"/>
+            </w:pPr>
+            <w:r>
+              <w:t xml:space="preserve">-1.1323917</w:t>
+            </w:r>
+          </w:p>
+        </w:tc>
+        <w:tc>
+          <w:p>
+            <w:pPr>
+              <w:pStyle w:val="Compact"/>
+              <w:jc w:val="right"/>
+            </w:pPr>
+            <w:r>
+              <w:t xml:space="preserve">0.2574698</w:t>
+            </w:r>
+          </w:p>
+        </w:tc>
+        <w:tc>
+          <w:p>
+            <w:pPr>
+              <w:pStyle w:val="Compact"/>
+              <w:jc w:val="right"/>
+            </w:pPr>
+            <w:r>
+              <w:t xml:space="preserve">0.7974134</w:t>
+            </w:r>
+          </w:p>
+        </w:tc>
+        <w:tc>
+          <w:p>
+            <w:pPr>
+              <w:pStyle w:val="Compact"/>
+              <w:jc w:val="right"/>
+            </w:pPr>
+            <w:r>
+              <w:t xml:space="preserve">1.0623136</w:t>
+            </w:r>
+          </w:p>
+        </w:tc>
+      </w:tr>
+      <w:tr>
+        <w:tc>
+          <w:p>
+            <w:pPr>
+              <w:pStyle w:val="Compact"/>
+              <w:jc w:val="left"/>
+            </w:pPr>
+            <w:r>
+              <w:t xml:space="preserve">year2005</w:t>
+            </w:r>
+          </w:p>
+        </w:tc>
+        <w:tc>
+          <w:p>
+            <w:pPr>
+              <w:pStyle w:val="Compact"/>
+              <w:jc w:val="right"/>
+            </w:pPr>
+            <w:r>
+              <w:t xml:space="preserve">1.3589744</w:t>
+            </w:r>
+          </w:p>
+        </w:tc>
+        <w:tc>
+          <w:p>
+            <w:pPr>
+              <w:pStyle w:val="Compact"/>
+              <w:jc w:val="right"/>
+            </w:pPr>
+            <w:r>
+              <w:t xml:space="preserve">0.0667150</w:t>
+            </w:r>
+          </w:p>
+        </w:tc>
+        <w:tc>
+          <w:p>
+            <w:pPr>
+              <w:pStyle w:val="Compact"/>
+              <w:jc w:val="right"/>
+            </w:pPr>
+            <w:r>
+              <w:t xml:space="preserve">4.5976188</w:t>
+            </w:r>
+          </w:p>
+        </w:tc>
+        <w:tc>
+          <w:p>
+            <w:pPr>
+              <w:pStyle w:val="Compact"/>
+              <w:jc w:val="right"/>
+            </w:pPr>
+            <w:r>
+              <w:t xml:space="preserve">0.0000043</w:t>
+            </w:r>
+          </w:p>
+        </w:tc>
+        <w:tc>
+          <w:p>
+            <w:pPr>
+              <w:pStyle w:val="Compact"/>
+              <w:jc w:val="right"/>
+            </w:pPr>
+            <w:r>
+              <w:t xml:space="preserve">1.1928657</w:t>
+            </w:r>
+          </w:p>
+        </w:tc>
+        <w:tc>
+          <w:p>
+            <w:pPr>
+              <w:pStyle w:val="Compact"/>
+              <w:jc w:val="right"/>
+            </w:pPr>
+            <w:r>
+              <w:t xml:space="preserve">1.5495599</w:t>
+            </w:r>
+          </w:p>
+        </w:tc>
+      </w:tr>
+      <w:tr>
+        <w:tc>
+          <w:p>
+            <w:pPr>
+              <w:pStyle w:val="Compact"/>
+              <w:jc w:val="left"/>
+            </w:pPr>
+            <w:r>
+              <w:t xml:space="preserve">year2006</w:t>
+            </w:r>
+          </w:p>
+        </w:tc>
+        <w:tc>
+          <w:p>
+            <w:pPr>
+              <w:pStyle w:val="Compact"/>
+              <w:jc w:val="right"/>
+            </w:pPr>
+            <w:r>
+              <w:t xml:space="preserve">0.8461538</w:t>
+            </w:r>
+          </w:p>
+        </w:tc>
+        <w:tc>
+          <w:p>
+            <w:pPr>
+              <w:pStyle w:val="Compact"/>
+              <w:jc w:val="right"/>
+            </w:pPr>
+            <w:r>
+              <w:t xml:space="preserve">0.0747958</w:t>
+            </w:r>
+          </w:p>
+        </w:tc>
+        <w:tc>
+          <w:p>
+            <w:pPr>
+              <w:pStyle w:val="Compact"/>
+              <w:jc w:val="right"/>
+            </w:pPr>
+            <w:r>
+              <w:t xml:space="preserve">-2.2334700</w:t>
+            </w:r>
+          </w:p>
+        </w:tc>
+        <w:tc>
+          <w:p>
+            <w:pPr>
+              <w:pStyle w:val="Compact"/>
+              <w:jc w:val="right"/>
+            </w:pPr>
+            <w:r>
+              <w:t xml:space="preserve">0.0255180</w:t>
+            </w:r>
+          </w:p>
+        </w:tc>
+        <w:tc>
+          <w:p>
+            <w:pPr>
+              <w:pStyle w:val="Compact"/>
+              <w:jc w:val="right"/>
+            </w:pPr>
+            <w:r>
+              <w:t xml:space="preserve">0.7305071</w:t>
+            </w:r>
+          </w:p>
+        </w:tc>
+        <w:tc>
+          <w:p>
+            <w:pPr>
+              <w:pStyle w:val="Compact"/>
+              <w:jc w:val="right"/>
+            </w:pPr>
+            <w:r>
+              <w:t xml:space="preserve">0.9795225</w:t>
+            </w:r>
+          </w:p>
+        </w:tc>
+      </w:tr>
+      <w:tr>
+        <w:tc>
+          <w:p>
+            <w:pPr>
+              <w:pStyle w:val="Compact"/>
+              <w:jc w:val="left"/>
+            </w:pPr>
+            <w:r>
+              <w:t xml:space="preserve">year2007</w:t>
+            </w:r>
+          </w:p>
+        </w:tc>
+        <w:tc>
+          <w:p>
+            <w:pPr>
+              <w:pStyle w:val="Compact"/>
+              <w:jc w:val="right"/>
+            </w:pPr>
+            <w:r>
+              <w:t xml:space="preserve">1.4666667</w:t>
+            </w:r>
+          </w:p>
+        </w:tc>
+        <w:tc>
+          <w:p>
+            <w:pPr>
+              <w:pStyle w:val="Compact"/>
+              <w:jc w:val="right"/>
+            </w:pPr>
+            <w:r>
+              <w:t xml:space="preserve">0.0656685</w:t>
+            </w:r>
+          </w:p>
+        </w:tc>
+        <w:tc>
+          <w:p>
+            <w:pPr>
+              <w:pStyle w:val="Compact"/>
+              <w:jc w:val="right"/>
+            </w:pPr>
+            <w:r>
+              <w:t xml:space="preserve">5.8322049</w:t>
+            </w:r>
+          </w:p>
+        </w:tc>
+        <w:tc>
+          <w:p>
+            <w:pPr>
+              <w:pStyle w:val="Compact"/>
+              <w:jc w:val="right"/>
+            </w:pPr>
+            <w:r>
+              <w:t xml:space="preserve">0.0000000</w:t>
+            </w:r>
+          </w:p>
+        </w:tc>
+        <w:tc>
+          <w:p>
+            <w:pPr>
+              <w:pStyle w:val="Compact"/>
+              <w:jc w:val="right"/>
+            </w:pPr>
+            <w:r>
+              <w:t xml:space="preserve">1.2901552</w:t>
+            </w:r>
+          </w:p>
+        </w:tc>
+        <w:tc>
+          <w:p>
+            <w:pPr>
+              <w:pStyle w:val="Compact"/>
+              <w:jc w:val="right"/>
+            </w:pPr>
+            <w:r>
+              <w:t xml:space="preserve">1.6690736</w:t>
+            </w:r>
+          </w:p>
+        </w:tc>
+      </w:tr>
+      <w:tr>
+        <w:tc>
+          <w:p>
+            <w:pPr>
+              <w:pStyle w:val="Compact"/>
+              <w:jc w:val="left"/>
+            </w:pPr>
+            <w:r>
+              <w:t xml:space="preserve">year2008</w:t>
+            </w:r>
+          </w:p>
+        </w:tc>
+        <w:tc>
+          <w:p>
+            <w:pPr>
+              <w:pStyle w:val="Compact"/>
+              <w:jc w:val="right"/>
+            </w:pPr>
+            <w:r>
+              <w:t xml:space="preserve">0.9794872</w:t>
+            </w:r>
+          </w:p>
+        </w:tc>
+        <w:tc>
+          <w:p>
+            <w:pPr>
+              <w:pStyle w:val="Compact"/>
+              <w:jc w:val="right"/>
+            </w:pPr>
+            <w:r>
+              <w:t xml:space="preserve">0.0719854</w:t>
+            </w:r>
+          </w:p>
+        </w:tc>
+        <w:tc>
+          <w:p>
+            <w:pPr>
+              <w:pStyle w:val="Compact"/>
+              <w:jc w:val="right"/>
+            </w:pPr>
+            <w:r>
+              <w:t xml:space="preserve">-0.2879212</w:t>
+            </w:r>
+          </w:p>
+        </w:tc>
+        <w:tc>
+          <w:p>
+            <w:pPr>
+              <w:pStyle w:val="Compact"/>
+              <w:jc w:val="right"/>
+            </w:pPr>
+            <w:r>
+              <w:t xml:space="preserve">0.7734071</w:t>
+            </w:r>
+          </w:p>
+        </w:tc>
+        <w:tc>
+          <w:p>
+            <w:pPr>
+              <w:pStyle w:val="Compact"/>
+              <w:jc w:val="right"/>
+            </w:pPr>
+            <w:r>
+              <w:t xml:space="preserve">0.8505192</w:t>
+            </w:r>
+          </w:p>
+        </w:tc>
+        <w:tc>
+          <w:p>
+            <w:pPr>
+              <w:pStyle w:val="Compact"/>
+              <w:jc w:val="right"/>
+            </w:pPr>
+            <w:r>
+              <w:t xml:space="preserve">1.1279334</w:t>
+            </w:r>
+          </w:p>
+        </w:tc>
+      </w:tr>
+      <w:tr>
+        <w:tc>
+          <w:p>
+            <w:pPr>
+              <w:pStyle w:val="Compact"/>
+              <w:jc w:val="left"/>
+            </w:pPr>
+            <w:r>
+              <w:t xml:space="preserve">year2009</w:t>
+            </w:r>
+          </w:p>
+        </w:tc>
+        <w:tc>
+          <w:p>
+            <w:pPr>
+              <w:pStyle w:val="Compact"/>
+              <w:jc w:val="right"/>
+            </w:pPr>
+            <w:r>
+              <w:t xml:space="preserve">0.9871795</w:t>
+            </w:r>
+          </w:p>
+        </w:tc>
+        <w:tc>
+          <w:p>
+            <w:pPr>
+              <w:pStyle w:val="Compact"/>
+              <w:jc w:val="right"/>
+            </w:pPr>
+            <w:r>
+              <w:t xml:space="preserve">0.0718436</w:t>
+            </w:r>
+          </w:p>
+        </w:tc>
+        <w:tc>
+          <w:p>
+            <w:pPr>
+              <w:pStyle w:val="Compact"/>
+              <w:jc w:val="right"/>
+            </w:pPr>
+            <w:r>
+              <w:t xml:space="preserve">-0.1796041</w:t>
+            </w:r>
+          </w:p>
+        </w:tc>
+        <w:tc>
+          <w:p>
+            <w:pPr>
+              <w:pStyle w:val="Compact"/>
+              <w:jc w:val="right"/>
+            </w:pPr>
+            <w:r>
+              <w:t xml:space="preserve">0.8574634</w:t>
+            </w:r>
+          </w:p>
+        </w:tc>
+        <w:tc>
+          <w:p>
+            <w:pPr>
+              <w:pStyle w:val="Compact"/>
+              <w:jc w:val="right"/>
+            </w:pPr>
+            <w:r>
+              <w:t xml:space="preserve">0.8574485</w:t>
+            </w:r>
+          </w:p>
+        </w:tc>
+        <w:tc>
+          <w:p>
+            <w:pPr>
+              <w:pStyle w:val="Compact"/>
+              <w:jc w:val="right"/>
+            </w:pPr>
+            <w:r>
+              <w:t xml:space="preserve">1.1364900</w:t>
+            </w:r>
+          </w:p>
+        </w:tc>
+      </w:tr>
+      <w:tr>
+        <w:tc>
+          <w:p>
+            <w:pPr>
+              <w:pStyle w:val="Compact"/>
+              <w:jc w:val="left"/>
+            </w:pPr>
+            <w:r>
+              <w:t xml:space="preserve">year2010</w:t>
+            </w:r>
+          </w:p>
+        </w:tc>
+        <w:tc>
+          <w:p>
+            <w:pPr>
+              <w:pStyle w:val="Compact"/>
+              <w:jc w:val="right"/>
+            </w:pPr>
+            <w:r>
+              <w:t xml:space="preserve">0.6923077</w:t>
+            </w:r>
+          </w:p>
+        </w:tc>
+        <w:tc>
+          <w:p>
+            <w:pPr>
+              <w:pStyle w:val="Compact"/>
+              <w:jc w:val="right"/>
+            </w:pPr>
+            <w:r>
+              <w:t xml:space="preserve">0.0791695</w:t>
+            </w:r>
+          </w:p>
+        </w:tc>
+        <w:tc>
+          <w:p>
+            <w:pPr>
+              <w:pStyle w:val="Compact"/>
+              <w:jc w:val="right"/>
+            </w:pPr>
+            <w:r>
+              <w:t xml:space="preserve">-4.6447798</w:t>
+            </w:r>
+          </w:p>
+        </w:tc>
+        <w:tc>
+          <w:p>
+            <w:pPr>
+              <w:pStyle w:val="Compact"/>
+              <w:jc w:val="right"/>
+            </w:pPr>
+            <w:r>
+              <w:t xml:space="preserve">0.0000034</w:t>
+            </w:r>
+          </w:p>
+        </w:tc>
+        <w:tc>
+          <w:p>
+            <w:pPr>
+              <w:pStyle w:val="Compact"/>
+              <w:jc w:val="right"/>
+            </w:pPr>
+            <w:r>
+              <w:t xml:space="preserve">0.5923223</w:t>
+            </w:r>
+          </w:p>
+        </w:tc>
+        <w:tc>
+          <w:p>
+            <w:pPr>
+              <w:pStyle w:val="Compact"/>
+              <w:jc w:val="right"/>
+            </w:pPr>
+            <w:r>
+              <w:t xml:space="preserve">0.8079884</w:t>
+            </w:r>
+          </w:p>
+        </w:tc>
+      </w:tr>
+      <w:tr>
+        <w:tc>
+          <w:p>
+            <w:pPr>
+              <w:pStyle w:val="Compact"/>
+              <w:jc w:val="left"/>
+            </w:pPr>
+            <w:r>
+              <w:t xml:space="preserve">year2011</w:t>
+            </w:r>
+          </w:p>
+        </w:tc>
+        <w:tc>
+          <w:p>
+            <w:pPr>
+              <w:pStyle w:val="Compact"/>
+              <w:jc w:val="right"/>
+            </w:pPr>
+            <w:r>
+              <w:t xml:space="preserve">0.9666667</w:t>
+            </w:r>
+          </w:p>
+        </w:tc>
+        <w:tc>
+          <w:p>
+            <w:pPr>
+              <w:pStyle w:val="Compact"/>
+              <w:jc w:val="right"/>
+            </w:pPr>
+            <w:r>
+              <w:t xml:space="preserve">0.0722262</w:t>
+            </w:r>
+          </w:p>
+        </w:tc>
+        <w:tc>
+          <w:p>
+            <w:pPr>
+              <w:pStyle w:val="Compact"/>
+              <w:jc w:val="right"/>
+            </w:pPr>
+            <w:r>
+              <w:t xml:space="preserve">-0.4693803</w:t>
+            </w:r>
+          </w:p>
+        </w:tc>
+        <w:tc>
+          <w:p>
+            <w:pPr>
+              <w:pStyle w:val="Compact"/>
+              <w:jc w:val="right"/>
+            </w:pPr>
+            <w:r>
+              <w:t xml:space="preserve">0.6387978</w:t>
+            </w:r>
+          </w:p>
+        </w:tc>
+        <w:tc>
+          <w:p>
+            <w:pPr>
+              <w:pStyle w:val="Compact"/>
+              <w:jc w:val="right"/>
+            </w:pPr>
+            <w:r>
+              <w:t xml:space="preserve">0.8389716</w:t>
+            </w:r>
+          </w:p>
+        </w:tc>
+        <w:tc>
+          <w:p>
+            <w:pPr>
+              <w:pStyle w:val="Compact"/>
+              <w:jc w:val="right"/>
+            </w:pPr>
+            <w:r>
+              <w:t xml:space="preserve">1.1136711</w:t>
+            </w:r>
+          </w:p>
+        </w:tc>
+      </w:tr>
+      <w:tr>
+        <w:tc>
+          <w:p>
+            <w:pPr>
+              <w:pStyle w:val="Compact"/>
+              <w:jc w:val="left"/>
+            </w:pPr>
+            <w:r>
+              <w:t xml:space="preserve">year2012</w:t>
+            </w:r>
+          </w:p>
+        </w:tc>
+        <w:tc>
+          <w:p>
+            <w:pPr>
+              <w:pStyle w:val="Compact"/>
+              <w:jc w:val="right"/>
+            </w:pPr>
+            <w:r>
+              <w:t xml:space="preserve">1.2897436</w:t>
+            </w:r>
+          </w:p>
+        </w:tc>
+        <w:tc>
+          <w:p>
+            <w:pPr>
+              <w:pStyle w:val="Compact"/>
+              <w:jc w:val="right"/>
+            </w:pPr>
+            <w:r>
+              <w:t xml:space="preserve">0.0674698</w:t>
+            </w:r>
+          </w:p>
+        </w:tc>
+        <w:tc>
+          <w:p>
+            <w:pPr>
+              <w:pStyle w:val="Compact"/>
+              <w:jc w:val="right"/>
+            </w:pPr>
+            <w:r>
+              <w:t xml:space="preserve">3.7712195</w:t>
+            </w:r>
+          </w:p>
+        </w:tc>
+        <w:tc>
+          <w:p>
+            <w:pPr>
+              <w:pStyle w:val="Compact"/>
+              <w:jc w:val="right"/>
+            </w:pPr>
+            <w:r>
+              <w:t xml:space="preserve">0.0001625</w:t>
+            </w:r>
+          </w:p>
+        </w:tc>
+        <w:tc>
+          <w:p>
+            <w:pPr>
+              <w:pStyle w:val="Compact"/>
+              <w:jc w:val="right"/>
+            </w:pPr>
+            <w:r>
+              <w:t xml:space="preserve">1.1303484</w:t>
+            </w:r>
+          </w:p>
+        </w:tc>
+        <w:tc>
+          <w:p>
+            <w:pPr>
+              <w:pStyle w:val="Compact"/>
+              <w:jc w:val="right"/>
+            </w:pPr>
+            <w:r>
+              <w:t xml:space="preserve">1.4727038</w:t>
+            </w:r>
+          </w:p>
+        </w:tc>
+      </w:tr>
+      <w:tr>
+        <w:tc>
+          <w:p>
+            <w:pPr>
+              <w:pStyle w:val="Compact"/>
+              <w:jc w:val="left"/>
+            </w:pPr>
+            <w:r>
+              <w:t xml:space="preserve">year2013</w:t>
+            </w:r>
+          </w:p>
+        </w:tc>
+        <w:tc>
+          <w:p>
+            <w:pPr>
+              <w:pStyle w:val="Compact"/>
+              <w:jc w:val="right"/>
+            </w:pPr>
+            <w:r>
+              <w:t xml:space="preserve">1.2051282</w:t>
+            </w:r>
+          </w:p>
+        </w:tc>
+        <w:tc>
+          <w:p>
+            <w:pPr>
+              <w:pStyle w:val="Compact"/>
+              <w:jc w:val="right"/>
+            </w:pPr>
+            <w:r>
+              <w:t xml:space="preserve">0.0684964</w:t>
+            </w:r>
+          </w:p>
+        </w:tc>
+        <w:tc>
+          <w:p>
+            <w:pPr>
+              <w:pStyle w:val="Compact"/>
+              <w:jc w:val="right"/>
+            </w:pPr>
+            <w:r>
+              <w:t xml:space="preserve">2.7240242</w:t>
+            </w:r>
+          </w:p>
+        </w:tc>
+        <w:tc>
+          <w:p>
+            <w:pPr>
+              <w:pStyle w:val="Compact"/>
+              <w:jc w:val="right"/>
+            </w:pPr>
+            <w:r>
+              <w:t xml:space="preserve">0.0064492</w:t>
+            </w:r>
+          </w:p>
+        </w:tc>
+        <w:tc>
+          <w:p>
+            <w:pPr>
+              <w:pStyle w:val="Compact"/>
+              <w:jc w:val="right"/>
+            </w:pPr>
+            <w:r>
+              <w:t xml:space="preserve">1.0539706</w:t>
+            </w:r>
+          </w:p>
+        </w:tc>
+        <w:tc>
+          <w:p>
+            <w:pPr>
+              <w:pStyle w:val="Compact"/>
+              <w:jc w:val="right"/>
+            </w:pPr>
+            <w:r>
+              <w:t xml:space="preserve">1.3787362</w:t>
+            </w:r>
+          </w:p>
+        </w:tc>
+      </w:tr>
+      <w:tr>
+        <w:tc>
+          <w:p>
+            <w:pPr>
+              <w:pStyle w:val="Compact"/>
+              <w:jc w:val="left"/>
+            </w:pPr>
+            <w:r>
+              <w:t xml:space="preserve">year2014</w:t>
+            </w:r>
+          </w:p>
+        </w:tc>
+        <w:tc>
+          <w:p>
+            <w:pPr>
+              <w:pStyle w:val="Compact"/>
+              <w:jc w:val="right"/>
+            </w:pPr>
+            <w:r>
+              <w:t xml:space="preserve">0.9000000</w:t>
+            </w:r>
+          </w:p>
+        </w:tc>
+        <w:tc>
+          <w:p>
+            <w:pPr>
+              <w:pStyle w:val="Compact"/>
+              <w:jc w:val="right"/>
+            </w:pPr>
+            <w:r>
+              <w:t xml:space="preserve">0.0735738</w:t>
+            </w:r>
+          </w:p>
+        </w:tc>
+        <w:tc>
+          <w:p>
+            <w:pPr>
+              <w:pStyle w:val="Compact"/>
+              <w:jc w:val="right"/>
+            </w:pPr>
+            <w:r>
+              <w:t xml:space="preserve">-1.4320384</w:t>
+            </w:r>
+          </w:p>
+        </w:tc>
+        <w:tc>
+          <w:p>
+            <w:pPr>
+              <w:pStyle w:val="Compact"/>
+              <w:jc w:val="right"/>
+            </w:pPr>
+            <w:r>
+              <w:t xml:space="preserve">0.1521328</w:t>
+            </w:r>
+          </w:p>
+        </w:tc>
+        <w:tc>
+          <w:p>
+            <w:pPr>
+              <w:pStyle w:val="Compact"/>
+              <w:jc w:val="right"/>
+            </w:pPr>
+            <w:r>
+              <w:t xml:space="preserve">0.7789502</w:t>
+            </w:r>
+          </w:p>
+        </w:tc>
+        <w:tc>
+          <w:p>
+            <w:pPr>
+              <w:pStyle w:val="Compact"/>
+              <w:jc w:val="right"/>
+            </w:pPr>
+            <w:r>
+              <w:t xml:space="preserve">1.0394810</w:t>
+            </w:r>
+          </w:p>
+        </w:tc>
+      </w:tr>
+    </w:tbl>
+    <w:p>
+      <w:pPr>
+        <w:pStyle w:val="BodyText"/>
+      </w:pPr>
+      <w:r>
+        <w:t xml:space="preserve">Continue to do this for the following parts of the analysis; adding text and code where appropriate.</w:t>
+      </w:r>
+    </w:p>
+    <w:p>
+      <w:pPr>
+        <w:pStyle w:val="Heading3"/>
+      </w:pPr>
+      <w:bookmarkStart w:id="87" w:name="knit-to-word-document"/>
+      <w:r>
+        <w:t xml:space="preserve">Knit to word document</w:t>
+      </w:r>
+      <w:bookmarkEnd w:id="87"/>
+    </w:p>
+    <w:p>
+      <w:pPr>
+        <w:pStyle w:val="FirstParagraph"/>
+      </w:pPr>
+      <w:r>
+        <w:t xml:space="preserve">Once you have finished with your document, you can click on the Knit button to create your word document output.</w:t>
+      </w:r>
+    </w:p>
+    <w:p>
+      <w:pPr>
+        <w:pStyle w:val="BodyText"/>
+      </w:pPr>
+      <w:r>
+        <w:drawing>
+          <wp:inline>
+            <wp:extent cx="5334000" cy="1529160"/>
+            <wp:effectExtent b="0" l="0" r="0" t="0"/>
+            <wp:docPr descr="" title="" id="17" name="Picture"/>
+            <a:graphic>
+              <a:graphicData uri="http://schemas.openxmlformats.org/drawingml/2006/picture">
+                <pic:pic>
+                  <pic:nvPicPr>
+                    <pic:cNvPr descr="NewRmarkdown6.png" id="18" name="Picture"/>
+                    <pic:cNvPicPr>
+                      <a:picLocks noChangeArrowheads="1" noChangeAspect="1"/>
+                    </pic:cNvPicPr>
+                  </pic:nvPicPr>
+                  <pic:blipFill>
+                    <a:blip r:embed="rId88"/>
+                    <a:stretch>
+                      <a:fillRect/>
+                    </a:stretch>
+                  </pic:blipFill>
+                  <pic:spPr bwMode="auto">
+                    <a:xfrm>
+                      <a:off x="0" y="0"/>
+                      <a:ext cx="5334000" cy="1529160"/>
+                    </a:xfrm>
+                    <a:prstGeom prst="rect">
+                      <a:avLst/>
+                    </a:prstGeom>
+                    <a:noFill/>
+                    <a:ln w="9525">
+                      <a:noFill/>
+                      <a:headEnd/>
+                      <a:tailEnd/>
+                    </a:ln>
+                  </pic:spPr>
+                </pic:pic>
+              </a:graphicData>
+            </a:graphic>
+          </wp:inline>
+        </w:drawing>
+      </w:r>
+    </w:p>
+    <w:p>
+      <w:pPr>
+        <w:pStyle w:val="BodyText"/>
+      </w:pPr>
+      <w:r>
+        <w:br w:type="page"/>
+      </w:r>
+    </w:p>
+    <w:p>
+      <w:pPr>
+        <w:pStyle w:val="Heading1"/>
+      </w:pPr>
+      <w:bookmarkStart w:id="89" w:name="appendix"/>
       <w:r>
         <w:t xml:space="preserve">Appendix</w:t>
       </w:r>
-      <w:bookmarkEnd w:id="69"/>
+      <w:bookmarkEnd w:id="89"/>
     </w:p>
     <w:p>
       <w:pPr>
         <w:pStyle w:val="Heading3"/>
       </w:pPr>
-      <w:bookmarkStart w:id="70" w:name="reading-in-excel-files"/>
+      <w:bookmarkStart w:id="90" w:name="reading-in-excel-files"/>
       <w:r>
         <w:t xml:space="preserve">Reading in Excel files</w:t>
       </w:r>
-      <w:bookmarkEnd w:id="70"/>
+      <w:bookmarkEnd w:id="90"/>
     </w:p>
     <w:p>
       <w:pPr>
@@ -20235,7 +22805,7 @@
         <w:t xml:space="preserve"> </w:t>
       </w:r>
       <w:r>
-        <w:t xml:space="preserve">package, storing it as a dataframe within</w:t>
+        <w:t xml:space="preserve">package, storing it as a data frame within</w:t>
       </w:r>
       <w:r>
         <w:t xml:space="preserve"> </w:t>
@@ -20364,11 +22934,11 @@
       <w:pPr>
         <w:pStyle w:val="Heading3"/>
       </w:pPr>
-      <w:bookmarkStart w:id="71" w:name="get-summary-information-of-your-dataset"/>
+      <w:bookmarkStart w:id="91" w:name="get-summary-information-of-your-dataset"/>
       <w:r>
         <w:t xml:space="preserve">Get summary information of your dataset</w:t>
       </w:r>
-      <w:bookmarkEnd w:id="71"/>
+      <w:bookmarkEnd w:id="91"/>
     </w:p>
     <w:p>
       <w:pPr>
@@ -20493,11 +23063,11 @@
       <w:pPr>
         <w:pStyle w:val="Heading3"/>
       </w:pPr>
-      <w:bookmarkStart w:id="72" w:name="create-annual-report-age-groups-with-labels-1"/>
+      <w:bookmarkStart w:id="92" w:name="create-annual-report-age-groups-with-labels-1"/>
       <w:r>
         <w:t xml:space="preserve">Create annual report age groups with labels:</w:t>
       </w:r>
-      <w:bookmarkEnd w:id="72"/>
+      <w:bookmarkEnd w:id="92"/>
     </w:p>
     <w:p>
       <w:pPr>
@@ -21637,18 +24207,18 @@
       <w:pPr>
         <w:pStyle w:val="Heading3"/>
       </w:pPr>
-      <w:bookmarkStart w:id="73" w:name="get-a-contingency-table-with-proportions"/>
+      <w:bookmarkStart w:id="93" w:name="get-a-contingency-table-with-proportions"/>
       <w:r>
         <w:t xml:space="preserve">Get a contingency table with proportions</w:t>
       </w:r>
-      <w:bookmarkEnd w:id="73"/>
+      <w:bookmarkEnd w:id="93"/>
     </w:p>
     <w:p>
       <w:pPr>
         <w:pStyle w:val="FirstParagraph"/>
       </w:pPr>
       <w:r>
-        <w:t xml:space="preserve">You can bind different dataframes together using the</w:t>
+        <w:t xml:space="preserve">You can bind different data frames together using the</w:t>
       </w:r>
       <w:r>
         <w:t xml:space="preserve"> </w:t>
@@ -22405,6 +24975,12 @@
     <w:abstractNumId w:val="991"/>
   </w:num>
   <w:num w:numId="1018">
+    <w:abstractNumId w:val="991"/>
+  </w:num>
+  <w:num w:numId="1019">
+    <w:abstractNumId w:val="991"/>
+  </w:num>
+  <w:num w:numId="1020">
     <w:abstractNumId w:val="991"/>
   </w:num>
 </w:numbering>

</xml_diff>